<commit_message>
project report comlpeted except benchmarks
</commit_message>
<xml_diff>
--- a/project 5/project-report.docx
+++ b/project 5/project-report.docx
@@ -181,31 +181,20 @@
         </w:rPr>
         <w:t xml:space="preserve">Choose and implement a reinforcement learner for each of the clusters which </w:t>
       </w:r>
-      <w:proofErr w:type="spellStart"/>
-      <w:r>
-        <w:rPr>
-          <w:rFonts w:cs="Segoe UI"/>
-          <w:szCs w:val="24"/>
-        </w:rPr>
-        <w:t>controlls</w:t>
-      </w:r>
-      <w:proofErr w:type="spellEnd"/>
-      <w:r>
-        <w:rPr>
-          <w:rFonts w:cs="Segoe UI"/>
-          <w:szCs w:val="24"/>
-        </w:rPr>
-        <w:t xml:space="preserve"> the traffic lights directly using SUMO’s Python interface </w:t>
-      </w:r>
-      <w:proofErr w:type="spellStart"/>
-      <w:r>
-        <w:rPr>
-          <w:rFonts w:cs="Segoe UI"/>
-          <w:szCs w:val="24"/>
-        </w:rPr>
-        <w:t>TraCI</w:t>
-      </w:r>
-      <w:proofErr w:type="spellEnd"/>
+      <w:r>
+        <w:rPr>
+          <w:rFonts w:cs="Segoe UI"/>
+          <w:szCs w:val="24"/>
+        </w:rPr>
+        <w:t>controls</w:t>
+      </w:r>
+      <w:r>
+        <w:rPr>
+          <w:rFonts w:cs="Segoe UI"/>
+          <w:szCs w:val="24"/>
+        </w:rPr>
+        <w:t xml:space="preserve"> the traffic lights directly using SUMO’s Python interface TraCI</w:t>
+      </w:r>
       <w:r>
         <w:rPr>
           <w:rStyle w:val="FootnoteAnchor"/>
@@ -287,15 +276,13 @@
         <w:lastRenderedPageBreak/>
         <w:t xml:space="preserve">For a detailed manual of reproducing my results see the Technical </w:t>
       </w:r>
-      <w:proofErr w:type="spellStart"/>
-      <w:r>
-        <w:rPr>
-          <w:rFonts w:cs="Segoe UI"/>
-          <w:szCs w:val="24"/>
-        </w:rPr>
-        <w:t>HowTo</w:t>
-      </w:r>
-      <w:proofErr w:type="spellEnd"/>
+      <w:r>
+        <w:rPr>
+          <w:rFonts w:cs="Segoe UI"/>
+          <w:szCs w:val="24"/>
+        </w:rPr>
+        <w:t>How-to</w:t>
+      </w:r>
       <w:r>
         <w:rPr>
           <w:rFonts w:cs="Segoe UI"/>
@@ -358,7 +345,6 @@
         <w:spacing w:line="360" w:lineRule="atLeast"/>
         <w:ind w:left="0"/>
       </w:pPr>
-      <w:proofErr w:type="spellStart"/>
       <w:r>
         <w:rPr>
           <w:rFonts w:eastAsia="Times New Roman" w:cs="Segoe UI"/>
@@ -366,9 +352,8 @@
           <w:szCs w:val="24"/>
           <w:lang w:eastAsia="de-DE"/>
         </w:rPr>
-        <w:t>WaitingTime</w:t>
-      </w:r>
-      <w:proofErr w:type="spellEnd"/>
+        <w:t>Waiting Time</w:t>
+      </w:r>
       <w:r>
         <w:rPr>
           <w:rFonts w:eastAsia="Times New Roman" w:cs="Segoe UI"/>
@@ -389,7 +374,6 @@
         <w:spacing w:line="360" w:lineRule="atLeast"/>
         <w:ind w:left="0"/>
       </w:pPr>
-      <w:proofErr w:type="spellStart"/>
       <w:r>
         <w:rPr>
           <w:rFonts w:eastAsia="Times New Roman" w:cs="Segoe UI"/>
@@ -397,17 +381,7 @@
           <w:szCs w:val="24"/>
           <w:lang w:eastAsia="de-DE"/>
         </w:rPr>
-        <w:t>TimeLoss</w:t>
-      </w:r>
-      <w:proofErr w:type="spellEnd"/>
-      <w:r>
-        <w:rPr>
-          <w:rFonts w:eastAsia="Times New Roman" w:cs="Segoe UI"/>
-          <w:color w:val="000000"/>
-          <w:szCs w:val="24"/>
-          <w:lang w:eastAsia="de-DE"/>
-        </w:rPr>
-        <w:t>: average time lost due to driving slower than desired</w:t>
+        <w:t>TimeLoss: average time lost due to driving slower than desired</w:t>
       </w:r>
     </w:p>
     <w:p>
@@ -420,7 +394,6 @@
         <w:spacing w:line="360" w:lineRule="atLeast"/>
         <w:ind w:left="0"/>
       </w:pPr>
-      <w:proofErr w:type="spellStart"/>
       <w:r>
         <w:rPr>
           <w:rFonts w:eastAsia="Times New Roman" w:cs="Segoe UI"/>
@@ -428,17 +401,7 @@
           <w:szCs w:val="24"/>
           <w:lang w:eastAsia="de-DE"/>
         </w:rPr>
-        <w:t>DepartDelay</w:t>
-      </w:r>
-      <w:proofErr w:type="spellEnd"/>
-      <w:r>
-        <w:rPr>
-          <w:rFonts w:eastAsia="Times New Roman" w:cs="Segoe UI"/>
-          <w:color w:val="000000"/>
-          <w:szCs w:val="24"/>
-          <w:lang w:eastAsia="de-DE"/>
-        </w:rPr>
-        <w:t>: average time vehicle departures were delayed due to lack of road space</w:t>
+        <w:t>DepartDelay: average time vehicle departures were delayed due to lack of road space</w:t>
       </w:r>
     </w:p>
     <w:p>
@@ -519,55 +482,7 @@
           <w:rFonts w:cs="Segoe UI"/>
           <w:szCs w:val="24"/>
         </w:rPr>
-        <w:t xml:space="preserve">The full clustering analysis can be seen in the </w:t>
-      </w:r>
-      <w:proofErr w:type="spellStart"/>
-      <w:r>
-        <w:rPr>
-          <w:rFonts w:cs="Segoe UI"/>
-          <w:szCs w:val="24"/>
-        </w:rPr>
-        <w:t>Jupyter</w:t>
-      </w:r>
-      <w:proofErr w:type="spellEnd"/>
-      <w:r>
-        <w:rPr>
-          <w:rFonts w:cs="Segoe UI"/>
-          <w:szCs w:val="24"/>
-        </w:rPr>
-        <w:t xml:space="preserve"> Notebook </w:t>
-      </w:r>
-      <w:proofErr w:type="spellStart"/>
-      <w:r>
-        <w:rPr>
-          <w:rFonts w:cs="Segoe UI"/>
-          <w:szCs w:val="24"/>
-        </w:rPr>
-        <w:t>clustering_code</w:t>
-      </w:r>
-      <w:proofErr w:type="spellEnd"/>
-      <w:r>
-        <w:rPr>
-          <w:rFonts w:cs="Segoe UI"/>
-          <w:szCs w:val="24"/>
-        </w:rPr>
-        <w:t>/</w:t>
-      </w:r>
-      <w:proofErr w:type="spellStart"/>
-      <w:r>
-        <w:rPr>
-          <w:rFonts w:cs="Segoe UI"/>
-          <w:szCs w:val="24"/>
-        </w:rPr>
-        <w:t>clustering.ipynb</w:t>
-      </w:r>
-      <w:proofErr w:type="spellEnd"/>
-      <w:r>
-        <w:rPr>
-          <w:rFonts w:cs="Segoe UI"/>
-          <w:szCs w:val="24"/>
-        </w:rPr>
-        <w:t xml:space="preserve"> file. I decided to run the clustering analyses on three datasets: </w:t>
+        <w:t xml:space="preserve">The full clustering analysis can be seen in the Jupyter Notebook clustering_code/clustering.ipynb file. I decided to run the clustering analyses on three datasets: </w:t>
       </w:r>
     </w:p>
     <w:p>
@@ -587,23 +502,7 @@
           <w:rFonts w:cs="Segoe UI"/>
           <w:szCs w:val="24"/>
         </w:rPr>
-        <w:t>The TAPAS Cologne (</w:t>
-      </w:r>
-      <w:proofErr w:type="spellStart"/>
-      <w:r>
-        <w:rPr>
-          <w:rFonts w:cs="Segoe UI"/>
-          <w:szCs w:val="24"/>
-        </w:rPr>
-        <w:t>cgn</w:t>
-      </w:r>
-      <w:proofErr w:type="spellEnd"/>
-      <w:r>
-        <w:rPr>
-          <w:rFonts w:cs="Segoe UI"/>
-          <w:szCs w:val="24"/>
-        </w:rPr>
-        <w:t>) dataset</w:t>
+        <w:t>The TAPAS Cologne (cgn) dataset</w:t>
       </w:r>
     </w:p>
     <w:p>
@@ -623,23 +522,7 @@
           <w:rFonts w:cs="Segoe UI"/>
           <w:szCs w:val="24"/>
         </w:rPr>
-        <w:t xml:space="preserve">The </w:t>
-      </w:r>
-      <w:proofErr w:type="spellStart"/>
-      <w:r>
-        <w:rPr>
-          <w:rFonts w:cs="Segoe UI"/>
-          <w:szCs w:val="24"/>
-        </w:rPr>
-        <w:t>LuST</w:t>
-      </w:r>
-      <w:proofErr w:type="spellEnd"/>
-      <w:r>
-        <w:rPr>
-          <w:rFonts w:cs="Segoe UI"/>
-          <w:szCs w:val="24"/>
-        </w:rPr>
-        <w:t xml:space="preserve"> (lust) Datasets</w:t>
+        <w:t>The LuST (lust) Datasets</w:t>
       </w:r>
     </w:p>
     <w:p>
@@ -696,23 +579,7 @@
           <w:rFonts w:cs="Segoe UI"/>
           <w:szCs w:val="24"/>
         </w:rPr>
-        <w:t xml:space="preserve">In the following chapters, the </w:t>
-      </w:r>
-      <w:proofErr w:type="spellStart"/>
-      <w:r>
-        <w:rPr>
-          <w:rFonts w:cs="Segoe UI"/>
-          <w:szCs w:val="24"/>
-        </w:rPr>
-        <w:t>cgn</w:t>
-      </w:r>
-      <w:proofErr w:type="spellEnd"/>
-      <w:r>
-        <w:rPr>
-          <w:rFonts w:cs="Segoe UI"/>
-          <w:szCs w:val="24"/>
-        </w:rPr>
-        <w:t>-dataset will be discussed most of the  time for the sake of brevity although every step of every analysis was executed for each of the three datasets.</w:t>
+        <w:t>In the following chapters, the cgn-dataset will be discussed most of the  time for the sake of brevity although every step of every analysis was executed for each of the three datasets.</w:t>
       </w:r>
     </w:p>
     <w:p>
@@ -740,23 +607,7 @@
           <w:rFonts w:cs="Segoe UI"/>
           <w:szCs w:val="24"/>
         </w:rPr>
-        <w:t xml:space="preserve">Before clustering could be implemented, the dataset needed to be converted into a pandas </w:t>
-      </w:r>
-      <w:proofErr w:type="spellStart"/>
-      <w:r>
-        <w:rPr>
-          <w:rFonts w:cs="Segoe UI"/>
-          <w:szCs w:val="24"/>
-        </w:rPr>
-        <w:t>dataframe</w:t>
-      </w:r>
-      <w:proofErr w:type="spellEnd"/>
-      <w:r>
-        <w:rPr>
-          <w:rFonts w:cs="Segoe UI"/>
-          <w:szCs w:val="24"/>
-        </w:rPr>
-        <w:t>. The following values are collected:</w:t>
+        <w:t>Before clustering could be implemented, the dataset needed to be converted into a pandas dataframe. The following values are collected:</w:t>
       </w:r>
     </w:p>
     <w:p>
@@ -771,21 +622,12 @@
           <w:szCs w:val="24"/>
         </w:rPr>
       </w:pPr>
-      <w:proofErr w:type="spellStart"/>
-      <w:r>
-        <w:rPr>
-          <w:rFonts w:cs="Segoe UI"/>
-          <w:szCs w:val="24"/>
-        </w:rPr>
-        <w:t>junction_id</w:t>
-      </w:r>
-      <w:proofErr w:type="spellEnd"/>
-      <w:r>
-        <w:rPr>
-          <w:rFonts w:cs="Segoe UI"/>
-          <w:szCs w:val="24"/>
-        </w:rPr>
-        <w:t>: the id of the intersection</w:t>
+      <w:r>
+        <w:rPr>
+          <w:rFonts w:cs="Segoe UI"/>
+          <w:szCs w:val="24"/>
+        </w:rPr>
+        <w:t>junction_id: the id of the intersection</w:t>
       </w:r>
     </w:p>
     <w:p>
@@ -800,32 +642,14 @@
           <w:szCs w:val="24"/>
         </w:rPr>
       </w:pPr>
-      <w:proofErr w:type="spellStart"/>
       <w:r>
         <w:rPr>
           <w:rFonts w:cs="Segoe UI"/>
           <w:szCs w:val="24"/>
         </w:rPr>
         <w:lastRenderedPageBreak/>
-        <w:t>junction_type</w:t>
-      </w:r>
-      <w:proofErr w:type="spellEnd"/>
-      <w:r>
-        <w:rPr>
-          <w:rFonts w:cs="Segoe UI"/>
-          <w:szCs w:val="24"/>
-        </w:rPr>
-        <w:t xml:space="preserve">: is always </w:t>
-      </w:r>
-      <w:proofErr w:type="spellStart"/>
-      <w:r>
-        <w:rPr>
-          <w:rFonts w:cs="Segoe UI"/>
-          <w:szCs w:val="24"/>
-        </w:rPr>
-        <w:t>traffic_light</w:t>
-      </w:r>
-      <w:proofErr w:type="spellEnd"/>
+        <w:t>junction_type: is always traffic_light</w:t>
+      </w:r>
       <w:r>
         <w:rPr>
           <w:rStyle w:val="FootnoteAnchor"/>
@@ -847,21 +671,12 @@
           <w:szCs w:val="24"/>
         </w:rPr>
       </w:pPr>
-      <w:proofErr w:type="spellStart"/>
-      <w:r>
-        <w:rPr>
-          <w:rFonts w:cs="Segoe UI"/>
-          <w:szCs w:val="24"/>
-        </w:rPr>
-        <w:t>x,y,z</w:t>
-      </w:r>
-      <w:proofErr w:type="spellEnd"/>
-      <w:r>
-        <w:rPr>
-          <w:rFonts w:cs="Segoe UI"/>
-          <w:szCs w:val="24"/>
-        </w:rPr>
-        <w:t>: the physical coordinates of the junction in the simulations</w:t>
+      <w:r>
+        <w:rPr>
+          <w:rFonts w:cs="Segoe UI"/>
+          <w:szCs w:val="24"/>
+        </w:rPr>
+        <w:t>x,y,z: the physical coordinates of the junction in the simulations</w:t>
       </w:r>
     </w:p>
     <w:p>
@@ -876,21 +691,12 @@
           <w:szCs w:val="24"/>
         </w:rPr>
       </w:pPr>
-      <w:proofErr w:type="spellStart"/>
-      <w:r>
-        <w:rPr>
-          <w:rFonts w:cs="Segoe UI"/>
-          <w:szCs w:val="24"/>
-        </w:rPr>
-        <w:t>isRoundabout</w:t>
-      </w:r>
-      <w:proofErr w:type="spellEnd"/>
-      <w:r>
-        <w:rPr>
-          <w:rFonts w:cs="Segoe UI"/>
-          <w:szCs w:val="24"/>
-        </w:rPr>
-        <w:t>: Whether the intersection is part of a roundabout</w:t>
+      <w:r>
+        <w:rPr>
+          <w:rFonts w:cs="Segoe UI"/>
+          <w:szCs w:val="24"/>
+        </w:rPr>
+        <w:t>isRoundabout: Whether the intersection is part of a roundabout</w:t>
       </w:r>
     </w:p>
     <w:p>
@@ -905,53 +711,12 @@
           <w:szCs w:val="24"/>
         </w:rPr>
       </w:pPr>
-      <w:proofErr w:type="spellStart"/>
-      <w:r>
-        <w:rPr>
-          <w:rFonts w:cs="Segoe UI"/>
-          <w:szCs w:val="24"/>
-        </w:rPr>
-        <w:t>trafficlight_count</w:t>
-      </w:r>
-      <w:proofErr w:type="spellEnd"/>
-      <w:r>
-        <w:rPr>
-          <w:rFonts w:cs="Segoe UI"/>
-          <w:szCs w:val="24"/>
-        </w:rPr>
-        <w:t xml:space="preserve">: an array containing the number of traffic lights the intersection </w:t>
-      </w:r>
-      <w:proofErr w:type="spellStart"/>
-      <w:r>
-        <w:rPr>
-          <w:rFonts w:cs="Segoe UI"/>
-          <w:szCs w:val="24"/>
-        </w:rPr>
-        <w:t>controlls</w:t>
-      </w:r>
-      <w:proofErr w:type="spellEnd"/>
-      <w:r>
-        <w:rPr>
-          <w:rFonts w:cs="Segoe UI"/>
-          <w:szCs w:val="24"/>
-        </w:rPr>
-        <w:t xml:space="preserve">, the </w:t>
-      </w:r>
-      <w:proofErr w:type="spellStart"/>
-      <w:r>
-        <w:rPr>
-          <w:rFonts w:cs="Segoe UI"/>
-          <w:szCs w:val="24"/>
-        </w:rPr>
-        <w:t>trafficlight’s</w:t>
-      </w:r>
-      <w:proofErr w:type="spellEnd"/>
-      <w:r>
-        <w:rPr>
-          <w:rFonts w:cs="Segoe UI"/>
-          <w:szCs w:val="24"/>
-        </w:rPr>
-        <w:t xml:space="preserve"> ID and a list of all the connections to the intersection</w:t>
+      <w:r>
+        <w:rPr>
+          <w:rFonts w:cs="Segoe UI"/>
+          <w:szCs w:val="24"/>
+        </w:rPr>
+        <w:t>trafficlight_count: an array containing the number of traffic lights the intersection controlls, the trafficlight’s ID and a list of all the connections to the intersection</w:t>
       </w:r>
     </w:p>
     <w:p>
@@ -966,21 +731,12 @@
           <w:szCs w:val="24"/>
         </w:rPr>
       </w:pPr>
-      <w:proofErr w:type="spellStart"/>
-      <w:r>
-        <w:rPr>
-          <w:rFonts w:cs="Segoe UI"/>
-          <w:szCs w:val="24"/>
-        </w:rPr>
-        <w:t>avg_lane_speed,avg_lane_length</w:t>
-      </w:r>
-      <w:proofErr w:type="spellEnd"/>
-      <w:r>
-        <w:rPr>
-          <w:rFonts w:cs="Segoe UI"/>
-          <w:szCs w:val="24"/>
-        </w:rPr>
-        <w:t xml:space="preserve">&amp; standard deviations: Because every intersection has a different amount of lanes, the mean was used to aggregate their speed limits and lengths. To mitigate the information loss the standard deviation was also computed. </w:t>
+      <w:r>
+        <w:rPr>
+          <w:rFonts w:cs="Segoe UI"/>
+          <w:szCs w:val="24"/>
+        </w:rPr>
+        <w:t xml:space="preserve">avg_lane_speed,avg_lane_length&amp; standard deviations: Because every intersection has a different amount of lanes, the mean was used to aggregate their speed limits and lengths. To mitigate the information loss the standard deviation was also computed. </w:t>
       </w:r>
     </w:p>
     <w:p>
@@ -995,21 +751,12 @@
           <w:szCs w:val="24"/>
         </w:rPr>
       </w:pPr>
-      <w:proofErr w:type="spellStart"/>
-      <w:r>
-        <w:rPr>
-          <w:rFonts w:cs="Segoe UI"/>
-          <w:szCs w:val="24"/>
-        </w:rPr>
-        <w:t>edge_types</w:t>
-      </w:r>
-      <w:proofErr w:type="spellEnd"/>
-      <w:r>
-        <w:rPr>
-          <w:rFonts w:cs="Segoe UI"/>
-          <w:szCs w:val="24"/>
-        </w:rPr>
-        <w:t>: the different types of edges</w:t>
+      <w:r>
+        <w:rPr>
+          <w:rFonts w:cs="Segoe UI"/>
+          <w:szCs w:val="24"/>
+        </w:rPr>
+        <w:t>edge_types: the different types of edges</w:t>
       </w:r>
       <w:r>
         <w:rPr>
@@ -1039,21 +786,12 @@
           <w:szCs w:val="24"/>
         </w:rPr>
       </w:pPr>
-      <w:proofErr w:type="spellStart"/>
-      <w:r>
-        <w:rPr>
-          <w:rFonts w:cs="Segoe UI"/>
-          <w:szCs w:val="24"/>
-        </w:rPr>
-        <w:t>edge_priorities</w:t>
-      </w:r>
-      <w:proofErr w:type="spellEnd"/>
-      <w:r>
-        <w:rPr>
-          <w:rFonts w:cs="Segoe UI"/>
-          <w:szCs w:val="24"/>
-        </w:rPr>
-        <w:t>: The average of the edge’s priorities. Because these values are very close together, the standard deviation was not included</w:t>
+      <w:r>
+        <w:rPr>
+          <w:rFonts w:cs="Segoe UI"/>
+          <w:szCs w:val="24"/>
+        </w:rPr>
+        <w:t>edge_priorities: The average of the edge’s priorities. Because these values are very close together, the standard deviation was not included</w:t>
       </w:r>
     </w:p>
     <w:p>
@@ -1089,23 +827,7 @@
           <w:rFonts w:cs="Segoe UI"/>
           <w:szCs w:val="24"/>
         </w:rPr>
-        <w:t>The script that generates csv files for scenario files can be found in the “</w:t>
-      </w:r>
-      <w:proofErr w:type="spellStart"/>
-      <w:r>
-        <w:rPr>
-          <w:rFonts w:cs="Segoe UI"/>
-          <w:szCs w:val="24"/>
-        </w:rPr>
-        <w:t>clustering_code</w:t>
-      </w:r>
-      <w:proofErr w:type="spellEnd"/>
-      <w:r>
-        <w:rPr>
-          <w:rFonts w:cs="Segoe UI"/>
-          <w:szCs w:val="24"/>
-        </w:rPr>
-        <w:t>/dataset-import.py” file</w:t>
+        <w:t>The script that generates csv files for scenario files can be found in the “clustering_code/dataset-import.py” file</w:t>
       </w:r>
       <w:r>
         <w:rPr>
@@ -1150,37 +872,19 @@
         </w:rPr>
         <w:t xml:space="preserve">A few columns had to be dropped or </w:t>
       </w:r>
-      <w:proofErr w:type="spellStart"/>
-      <w:r>
-        <w:rPr>
-          <w:rFonts w:cs="Segoe UI"/>
-          <w:szCs w:val="24"/>
-        </w:rPr>
-        <w:t>reformated</w:t>
-      </w:r>
-      <w:proofErr w:type="spellEnd"/>
-      <w:r>
-        <w:rPr>
-          <w:rFonts w:cs="Segoe UI"/>
-          <w:szCs w:val="24"/>
-        </w:rPr>
-        <w:t xml:space="preserve">. For example, initially I included the </w:t>
-      </w:r>
-      <w:proofErr w:type="spellStart"/>
-      <w:r>
-        <w:rPr>
-          <w:rFonts w:cs="Segoe UI"/>
-          <w:szCs w:val="24"/>
-        </w:rPr>
-        <w:t>x,y</w:t>
-      </w:r>
-      <w:proofErr w:type="spellEnd"/>
-      <w:r>
-        <w:rPr>
-          <w:rFonts w:cs="Segoe UI"/>
-          <w:szCs w:val="24"/>
-        </w:rPr>
-        <w:t xml:space="preserve"> and z coordinates in the clustering process. The idea was that maybe intersections that are nearby each other in a geographical sense, could be similar. Due to later analyses I decided to exclude them. </w:t>
+      <w:r>
+        <w:rPr>
+          <w:rFonts w:cs="Segoe UI"/>
+          <w:szCs w:val="24"/>
+        </w:rPr>
+        <w:t>reformatted</w:t>
+      </w:r>
+      <w:r>
+        <w:rPr>
+          <w:rFonts w:cs="Segoe UI"/>
+          <w:szCs w:val="24"/>
+        </w:rPr>
+        <w:t xml:space="preserve">. For example, initially I included the x,y and z coordinates in the clustering process. The idea was that maybe intersections that are nearby each other in a geographical sense, could be similar. Due to later analyses I decided to exclude them. </w:t>
       </w:r>
     </w:p>
     <w:p>
@@ -1196,71 +900,7 @@
           <w:rFonts w:cs="Segoe UI"/>
           <w:szCs w:val="24"/>
         </w:rPr>
-        <w:t xml:space="preserve">The </w:t>
-      </w:r>
-      <w:proofErr w:type="spellStart"/>
-      <w:r>
-        <w:rPr>
-          <w:rFonts w:cs="Segoe UI"/>
-          <w:szCs w:val="24"/>
-        </w:rPr>
-        <w:t>isRoundabout</w:t>
-      </w:r>
-      <w:proofErr w:type="spellEnd"/>
-      <w:r>
-        <w:rPr>
-          <w:rFonts w:cs="Segoe UI"/>
-          <w:szCs w:val="24"/>
-        </w:rPr>
-        <w:t xml:space="preserve"> was converted from {</w:t>
-      </w:r>
-      <w:proofErr w:type="spellStart"/>
-      <w:r>
-        <w:rPr>
-          <w:rFonts w:cs="Segoe UI"/>
-          <w:szCs w:val="24"/>
-        </w:rPr>
-        <w:t>true|false</w:t>
-      </w:r>
-      <w:proofErr w:type="spellEnd"/>
-      <w:r>
-        <w:rPr>
-          <w:rFonts w:cs="Segoe UI"/>
-          <w:szCs w:val="24"/>
-        </w:rPr>
-        <w:t xml:space="preserve">} to {0|1}. One more challenging tasks was to convert the different edge types. I used </w:t>
-      </w:r>
-      <w:proofErr w:type="spellStart"/>
-      <w:r>
-        <w:rPr>
-          <w:rFonts w:cs="Segoe UI"/>
-          <w:szCs w:val="24"/>
-        </w:rPr>
-        <w:t>sklearn’s</w:t>
-      </w:r>
-      <w:proofErr w:type="spellEnd"/>
-      <w:r>
-        <w:rPr>
-          <w:rFonts w:cs="Segoe UI"/>
-          <w:szCs w:val="24"/>
-        </w:rPr>
-        <w:t xml:space="preserve"> </w:t>
-      </w:r>
-      <w:proofErr w:type="spellStart"/>
-      <w:r>
-        <w:rPr>
-          <w:rFonts w:cs="Segoe UI"/>
-          <w:szCs w:val="24"/>
-        </w:rPr>
-        <w:t>MultiLabelBinarizer</w:t>
-      </w:r>
-      <w:proofErr w:type="spellEnd"/>
-      <w:r>
-        <w:rPr>
-          <w:rFonts w:cs="Segoe UI"/>
-          <w:szCs w:val="24"/>
-        </w:rPr>
-        <w:t>(MLB) to accomplish this task. Also it was interesting to run the clustering analyses with and without the MLB to see how much of an impact the types would have</w:t>
+        <w:t>The isRoundabout was converted from {true|false} to {0|1}. One more challenging tasks was to convert the different edge types. I used sklearn’s MultiLabelBinarizer(MLB) to accomplish this task. Also it was interesting to run the clustering analyses with and without the MLB to see how much of an impact the types would have</w:t>
       </w:r>
       <w:r>
         <w:rPr>
@@ -1275,23 +915,7 @@
           <w:rFonts w:cs="Segoe UI"/>
           <w:szCs w:val="24"/>
         </w:rPr>
-        <w:t xml:space="preserve">. Including the MLB-generated values resulted in different results for the datasets. For the </w:t>
-      </w:r>
-      <w:proofErr w:type="spellStart"/>
-      <w:r>
-        <w:rPr>
-          <w:rFonts w:cs="Segoe UI"/>
-          <w:szCs w:val="24"/>
-        </w:rPr>
-        <w:t>cgn</w:t>
-      </w:r>
-      <w:proofErr w:type="spellEnd"/>
-      <w:r>
-        <w:rPr>
-          <w:rFonts w:cs="Segoe UI"/>
-          <w:szCs w:val="24"/>
-        </w:rPr>
-        <w:t xml:space="preserve"> dataset  including the types resulted in more or the same amount of clusters depending on the algorithm. For the lust dataset it resulted in more or the same clusters with one exception where it reduced the amount of clusters. Finally, I decided to include the MLB because the amount of traffic lights controlled where better distributed among the clusters. Without </w:t>
+        <w:t xml:space="preserve">. Including the MLB-generated values resulted in different results for the datasets. For the cgn dataset  including the types resulted in more or the same amount of clusters depending on the algorithm. For the lust dataset it resulted in more or the same clusters with one exception where it reduced the amount of clusters. Finally, I decided to include the MLB because the amount of traffic lights controlled where better distributed among the clusters. Without </w:t>
       </w:r>
       <w:r>
         <w:rPr>
@@ -1334,17 +958,8 @@
           <w:rFonts w:cs="Segoe UI"/>
           <w:szCs w:val="24"/>
         </w:rPr>
-        <w:t xml:space="preserve"> Two different scaling algorithms were implemented and evaluated throughout the whole clustering analysis. The first one being the </w:t>
-      </w:r>
-      <w:proofErr w:type="spellStart"/>
-      <w:r>
-        <w:rPr>
-          <w:rFonts w:cs="Segoe UI"/>
-          <w:szCs w:val="24"/>
-        </w:rPr>
-        <w:t>MaxAbsScaler</w:t>
-      </w:r>
-      <w:proofErr w:type="spellEnd"/>
+        <w:t xml:space="preserve"> Two different scaling algorithms were implemented and evaluated throughout the whole clustering analysis. The first one being the MaxAbsScaler</w:t>
+      </w:r>
       <w:r>
         <w:rPr>
           <w:rFonts w:cs="Segoe UI"/>
@@ -1378,15 +993,7 @@
     </w:p>
     <w:p>
       <w:r>
-        <w:t xml:space="preserve">The second algorithm was the </w:t>
-      </w:r>
-      <w:proofErr w:type="spellStart"/>
-      <w:r>
-        <w:t>RobustScaler</w:t>
-      </w:r>
-      <w:proofErr w:type="spellEnd"/>
-      <w:r>
-        <w:t xml:space="preserve"> which</w:t>
+        <w:t>The second algorithm was the RobustScaler which</w:t>
       </w:r>
       <w:r>
         <w:t xml:space="preserve"> “removes the median and scales the data according to the quantile range (defaults to IQR: Interquartile Range). The IQR is the range between the 1st quartile (25th quantile) and the 3rd quartile (75th quantile).”</w:t>
@@ -1407,21 +1014,7 @@
         <w:rPr>
           <w:rStyle w:val="FootnoteCharacters"/>
         </w:rPr>
-        <w:t xml:space="preserve"> Because of the use of the IQR for each feature independently it is robust to outliers. This should provide some interesting results different from the </w:t>
-      </w:r>
-      <w:proofErr w:type="spellStart"/>
-      <w:r>
-        <w:rPr>
-          <w:rStyle w:val="FootnoteCharacters"/>
-        </w:rPr>
-        <w:t>MaxAbsScaler</w:t>
-      </w:r>
-      <w:proofErr w:type="spellEnd"/>
-      <w:r>
-        <w:rPr>
-          <w:rStyle w:val="FootnoteCharacters"/>
-        </w:rPr>
-        <w:t xml:space="preserve"> but it does not necessarily keep the sparsity of the data intact. </w:t>
+        <w:t xml:space="preserve"> Because of the use of the IQR for each feature independently it is robust to outliers. This should provide some interesting results different from the MaxAbsScaler but it does not necessarily keep the sparsity of the data intact. </w:t>
       </w:r>
     </w:p>
     <w:p>
@@ -1452,13 +1045,8 @@
       <w:r>
         <w:fldChar w:fldCharType="separate"/>
       </w:r>
-      <w:proofErr w:type="spellStart"/>
-      <w:r>
-        <w:t>Tabelle</w:t>
-      </w:r>
-      <w:proofErr w:type="spellEnd"/>
-      <w:r>
-        <w:t xml:space="preserve"> </w:t>
+      <w:r>
+        <w:t xml:space="preserve">Table </w:t>
       </w:r>
       <w:r>
         <w:rPr>
@@ -1520,11 +1108,9 @@
         <w:keepNext/>
       </w:pPr>
       <w:bookmarkStart w:id="0" w:name="_Ref472597923"/>
-      <w:proofErr w:type="spellStart"/>
-      <w:r>
-        <w:t>Tabelle</w:t>
-      </w:r>
-      <w:proofErr w:type="spellEnd"/>
+      <w:r>
+        <w:t>Table</w:t>
+      </w:r>
       <w:r>
         <w:t xml:space="preserve"> </w:t>
       </w:r>
@@ -1982,13 +1568,8 @@
         </w:rPr>
         <w:fldChar w:fldCharType="separate"/>
       </w:r>
-      <w:proofErr w:type="spellStart"/>
-      <w:r>
-        <w:t>Abbildung</w:t>
-      </w:r>
-      <w:proofErr w:type="spellEnd"/>
-      <w:r>
-        <w:t xml:space="preserve"> </w:t>
+      <w:r>
+        <w:t xml:space="preserve">Figure </w:t>
       </w:r>
       <w:r>
         <w:rPr>
@@ -2021,21 +1602,21 @@
         <w:rPr>
           <w:lang w:eastAsia="de-DE" w:bidi="ar-SA"/>
         </w:rPr>
-        <w:t xml:space="preserve">The robust scaler, as expected, found quite different principal components. The explained variances were a bit higher for the </w:t>
-      </w:r>
-      <w:proofErr w:type="spellStart"/>
+        <w:t>The robust scaler, as expec</w:t>
+      </w:r>
+      <w:bookmarkStart w:id="1" w:name="_GoBack"/>
+      <w:bookmarkEnd w:id="1"/>
       <w:r>
         <w:rPr>
           <w:lang w:eastAsia="de-DE" w:bidi="ar-SA"/>
         </w:rPr>
-        <w:t>cgn</w:t>
-      </w:r>
-      <w:proofErr w:type="spellEnd"/>
+        <w:t xml:space="preserve">ted, found quite different principal components. The explained variances were a bit higher for the </w:t>
+      </w:r>
       <w:r>
         <w:rPr>
           <w:lang w:eastAsia="de-DE" w:bidi="ar-SA"/>
         </w:rPr>
-        <w:t>-dataset.</w:t>
+        <w:t>cgn-dataset.</w:t>
       </w:r>
     </w:p>
     <w:p>
@@ -2102,12 +1683,10 @@
       <w:pPr>
         <w:pStyle w:val="Beschriftung"/>
       </w:pPr>
-      <w:bookmarkStart w:id="1" w:name="_Ref472598208"/>
-      <w:proofErr w:type="spellStart"/>
-      <w:r>
-        <w:t>Abbildung</w:t>
-      </w:r>
-      <w:proofErr w:type="spellEnd"/>
+      <w:bookmarkStart w:id="2" w:name="_Ref472598208"/>
+      <w:r>
+        <w:t>Figure</w:t>
+      </w:r>
       <w:r>
         <w:t xml:space="preserve"> </w:t>
       </w:r>
@@ -2141,7 +1720,7 @@
         </w:rPr>
         <w:t xml:space="preserve"> Components for cgn- MaxAbs</w:t>
       </w:r>
-      <w:bookmarkEnd w:id="1"/>
+      <w:bookmarkEnd w:id="2"/>
     </w:p>
     <w:p>
       <w:pPr>
@@ -2159,14 +1738,12 @@
       <w:r>
         <w:t xml:space="preserve">For clustering a </w:t>
       </w:r>
-      <w:proofErr w:type="spellStart"/>
       <w:r>
         <w:t>GaussianMixture</w:t>
       </w:r>
       <w:r>
         <w:t>Model</w:t>
       </w:r>
-      <w:proofErr w:type="spellEnd"/>
       <w:r>
         <w:rPr>
           <w:rStyle w:val="Funotenzeichen"/>
@@ -2254,14 +1831,49 @@
       <w:r>
         <w:fldChar w:fldCharType="separate"/>
       </w:r>
+      <w:r>
+        <w:t xml:space="preserve">Figure </w:t>
+      </w:r>
+      <w:r>
+        <w:rPr>
+          <w:noProof/>
+        </w:rPr>
+        <w:t>2</w:t>
+      </w:r>
+      <w:r>
+        <w:t xml:space="preserve"> - 3D Plot for </w:t>
+      </w:r>
       <w:proofErr w:type="spellStart"/>
       <w:r>
-        <w:t>Abbildung</w:t>
+        <w:t>cgn</w:t>
       </w:r>
       <w:proofErr w:type="spellEnd"/>
       <w:r>
         <w:t xml:space="preserve"> </w:t>
       </w:r>
+      <w:proofErr w:type="spellStart"/>
+      <w:r>
+        <w:t>MaxAbs</w:t>
+      </w:r>
+      <w:proofErr w:type="spellEnd"/>
+      <w:r>
+        <w:fldChar w:fldCharType="end"/>
+      </w:r>
+      <w:r>
+        <w:t xml:space="preserve"> shows some clearly defined and well separated clusters. </w:t>
+      </w:r>
+      <w:r>
+        <w:fldChar w:fldCharType="begin"/>
+      </w:r>
+      <w:r>
+        <w:instrText xml:space="preserve"> REF _Ref472599532 \h </w:instrText>
+      </w:r>
+      <w:r>
+        <w:fldChar w:fldCharType="separate"/>
+      </w:r>
+      <w:r>
+        <w:t xml:space="preserve">Figure </w:t>
+      </w:r>
       <w:r>
         <w:rPr>
           <w:noProof/>
@@ -2269,7 +1881,7 @@
         <w:t>3</w:t>
       </w:r>
       <w:r>
-        <w:t xml:space="preserve"> - 3D Plot for </w:t>
+        <w:t xml:space="preserve"> - 3D Plot </w:t>
       </w:r>
       <w:proofErr w:type="spellStart"/>
       <w:r>
@@ -2277,67 +1889,22 @@
       </w:r>
       <w:proofErr w:type="spellEnd"/>
       <w:r>
-        <w:t xml:space="preserve"> </w:t>
+        <w:t xml:space="preserve">-dataset </w:t>
       </w:r>
       <w:proofErr w:type="spellStart"/>
       <w:r>
-        <w:t>MaxAbs</w:t>
+        <w:t>RobustScaler</w:t>
       </w:r>
       <w:proofErr w:type="spellEnd"/>
       <w:r>
         <w:fldChar w:fldCharType="end"/>
       </w:r>
       <w:r>
-        <w:t xml:space="preserve"> shows some clearly defined and well separated clusters. </w:t>
-      </w:r>
-      <w:r>
-        <w:fldChar w:fldCharType="begin"/>
-      </w:r>
-      <w:r>
-        <w:instrText xml:space="preserve"> REF _Ref472599532 \h </w:instrText>
-      </w:r>
-      <w:r>
-        <w:fldChar w:fldCharType="separate"/>
-      </w:r>
-      <w:proofErr w:type="spellStart"/>
-      <w:r>
-        <w:t>Abbildung</w:t>
-      </w:r>
-      <w:proofErr w:type="spellEnd"/>
-      <w:r>
-        <w:t xml:space="preserve"> </w:t>
-      </w:r>
-      <w:r>
-        <w:rPr>
-          <w:noProof/>
-        </w:rPr>
-        <w:t>2</w:t>
-      </w:r>
-      <w:r>
-        <w:t xml:space="preserve"> - 3D Plot </w:t>
-      </w:r>
-      <w:proofErr w:type="spellStart"/>
-      <w:r>
-        <w:t>cgn</w:t>
-      </w:r>
-      <w:proofErr w:type="spellEnd"/>
-      <w:r>
-        <w:t xml:space="preserve">-dataset </w:t>
-      </w:r>
-      <w:proofErr w:type="spellStart"/>
-      <w:r>
-        <w:t>RobustScaler</w:t>
-      </w:r>
-      <w:proofErr w:type="spellEnd"/>
-      <w:r>
-        <w:fldChar w:fldCharType="end"/>
-      </w:r>
-      <w:r>
-        <w:t xml:space="preserve"> shows less clusters that seem to have a lower inter cluster </w:t>
+        <w:t xml:space="preserve"> shows less clusters that seem to have a lower inter cluster distance </w:t>
       </w:r>
       <w:r>
         <w:lastRenderedPageBreak/>
-        <w:t xml:space="preserve">distance and are not as well separated from one and another. </w:t>
+        <w:t xml:space="preserve">and are not as well separated from one and another. </w:t>
       </w:r>
       <w:r>
         <w:rPr>
@@ -2385,97 +1952,77 @@
       <w:pPr>
         <w:pStyle w:val="Beschriftung"/>
       </w:pPr>
-      <w:bookmarkStart w:id="2" w:name="_Ref472599527"/>
+      <w:bookmarkStart w:id="3" w:name="_Ref472599527"/>
+      <w:r>
+        <w:t>Figure</w:t>
+      </w:r>
+      <w:r>
+        <w:t xml:space="preserve"> </w:t>
+      </w:r>
+      <w:r>
+        <w:fldChar w:fldCharType="begin"/>
+      </w:r>
+      <w:r>
+        <w:instrText xml:space="preserve"> SEQ Abbildung \* ARABIC </w:instrText>
+      </w:r>
+      <w:r>
+        <w:fldChar w:fldCharType="separate"/>
+      </w:r>
+      <w:r>
+        <w:rPr>
+          <w:noProof/>
+        </w:rPr>
+        <w:t>2</w:t>
+      </w:r>
+      <w:r>
+        <w:rPr>
+          <w:noProof/>
+        </w:rPr>
+        <w:fldChar w:fldCharType="end"/>
+      </w:r>
+      <w:r>
+        <w:t xml:space="preserve"> - 3D Plot for cgn MaxAbs</w:t>
+      </w:r>
+      <w:bookmarkEnd w:id="3"/>
+    </w:p>
+    <w:p/>
+    <w:p>
+      <w:r>
+        <w:t xml:space="preserve">To answer the second question two approaches were chosen. The first is depicted in </w:t>
+      </w:r>
+      <w:r>
+        <w:fldChar w:fldCharType="begin"/>
+      </w:r>
+      <w:r>
+        <w:instrText xml:space="preserve"> REF _Ref472599759 \h </w:instrText>
+      </w:r>
+      <w:r>
+        <w:fldChar w:fldCharType="separate"/>
+      </w:r>
+      <w:r>
+        <w:t xml:space="preserve">Figure </w:t>
+      </w:r>
+      <w:r>
+        <w:rPr>
+          <w:noProof/>
+        </w:rPr>
+        <w:t>4</w:t>
+      </w:r>
+      <w:r>
+        <w:t xml:space="preserve"> - Cluster centers for </w:t>
+      </w:r>
       <w:proofErr w:type="spellStart"/>
       <w:r>
-        <w:t>Abbildung</w:t>
+        <w:t>cgn</w:t>
       </w:r>
       <w:proofErr w:type="spellEnd"/>
       <w:r>
-        <w:t xml:space="preserve"> </w:t>
-      </w:r>
-      <w:r>
-        <w:fldChar w:fldCharType="begin"/>
-      </w:r>
-      <w:r>
-        <w:instrText xml:space="preserve"> SEQ Abbildung \* ARABIC </w:instrText>
-      </w:r>
-      <w:r>
-        <w:fldChar w:fldCharType="separate"/>
-      </w:r>
-      <w:r>
-        <w:rPr>
-          <w:noProof/>
-        </w:rPr>
-        <w:t>2</w:t>
-      </w:r>
-      <w:r>
-        <w:rPr>
-          <w:noProof/>
-        </w:rPr>
+        <w:t xml:space="preserve"> (green), lust(red) and combined(blue)</w:t>
+      </w:r>
+      <w:r>
         <w:fldChar w:fldCharType="end"/>
       </w:r>
       <w:r>
-        <w:t xml:space="preserve"> - 3D Plot for </w:t>
-      </w:r>
-      <w:proofErr w:type="spellStart"/>
-      <w:r>
-        <w:t>cgn</w:t>
-      </w:r>
-      <w:proofErr w:type="spellEnd"/>
-      <w:r>
-        <w:t xml:space="preserve"> </w:t>
-      </w:r>
-      <w:proofErr w:type="spellStart"/>
-      <w:r>
-        <w:t>MaxAbs</w:t>
-      </w:r>
-      <w:bookmarkEnd w:id="2"/>
-      <w:proofErr w:type="spellEnd"/>
-    </w:p>
-    <w:p/>
-    <w:p>
-      <w:r>
-        <w:t xml:space="preserve">To answer the second question two approaches were chosen. The first is depicted in </w:t>
-      </w:r>
-      <w:r>
-        <w:fldChar w:fldCharType="begin"/>
-      </w:r>
-      <w:r>
-        <w:instrText xml:space="preserve"> REF _Ref472599759 \h </w:instrText>
-      </w:r>
-      <w:r>
-        <w:fldChar w:fldCharType="separate"/>
-      </w:r>
-      <w:proofErr w:type="spellStart"/>
-      <w:r>
-        <w:t>Abbildung</w:t>
-      </w:r>
-      <w:proofErr w:type="spellEnd"/>
-      <w:r>
-        <w:t xml:space="preserve"> </w:t>
-      </w:r>
-      <w:r>
-        <w:rPr>
-          <w:noProof/>
-        </w:rPr>
-        <w:t>4</w:t>
-      </w:r>
-      <w:r>
-        <w:t xml:space="preserve"> - Cluster centers for </w:t>
-      </w:r>
-      <w:proofErr w:type="spellStart"/>
-      <w:r>
-        <w:t>cgn</w:t>
-      </w:r>
-      <w:proofErr w:type="spellEnd"/>
-      <w:r>
-        <w:t xml:space="preserve"> (green), lust(red) and combined(blue)</w:t>
-      </w:r>
-      <w:r>
-        <w:fldChar w:fldCharType="end"/>
-      </w:r>
-      <w:r>
         <w:t xml:space="preserve"> where the different cluster centers can be compared. The rationale behind this 3D plot was that if the different datasets would have a lot in common, the cluster centers produced by the same algorithm should be at least close by one and another. The plot indicates that this is, in fact, not the case. Although the centers are on the same scale</w:t>
       </w:r>
       <w:r>
@@ -2488,10 +2035,13 @@
         <w:t xml:space="preserve"> they are not really</w:t>
       </w:r>
       <w:r>
-        <w:t xml:space="preserve"> close to each other or arranged in a similar pattern. On the contrary they do not seem to be similar. </w:t>
+        <w:t xml:space="preserve"> close to each other </w:t>
       </w:r>
       <w:r>
         <w:lastRenderedPageBreak/>
+        <w:t xml:space="preserve">or arranged in a similar pattern. On the contrary they do not seem to be similar. </w:t>
+      </w:r>
+      <w:r>
         <w:t xml:space="preserve">For </w:t>
       </w:r>
       <w:r>
@@ -2540,12 +2090,10 @@
       <w:pPr>
         <w:pStyle w:val="Beschriftung"/>
       </w:pPr>
-      <w:bookmarkStart w:id="3" w:name="_Ref472599532"/>
-      <w:proofErr w:type="spellStart"/>
-      <w:r>
-        <w:t>Abbildung</w:t>
-      </w:r>
-      <w:proofErr w:type="spellEnd"/>
+      <w:bookmarkStart w:id="4" w:name="_Ref472599532"/>
+      <w:r>
+        <w:t>Figure</w:t>
+      </w:r>
       <w:r>
         <w:t xml:space="preserve"> </w:t>
       </w:r>
@@ -2571,22 +2119,9 @@
         <w:fldChar w:fldCharType="end"/>
       </w:r>
       <w:r>
-        <w:t xml:space="preserve"> - 3D Plot </w:t>
-      </w:r>
-      <w:proofErr w:type="spellStart"/>
-      <w:r>
-        <w:t>cgn</w:t>
-      </w:r>
-      <w:proofErr w:type="spellEnd"/>
-      <w:r>
-        <w:t xml:space="preserve">-dataset </w:t>
-      </w:r>
-      <w:proofErr w:type="spellStart"/>
-      <w:r>
-        <w:t>RobustScaler</w:t>
-      </w:r>
-      <w:bookmarkEnd w:id="3"/>
-      <w:proofErr w:type="spellEnd"/>
+        <w:t xml:space="preserve"> - 3D Plot cgn-dataset RobustScaler</w:t>
+      </w:r>
+      <w:bookmarkEnd w:id="4"/>
     </w:p>
     <w:p>
       <w:r>
@@ -2636,12 +2171,10 @@
       <w:pPr>
         <w:pStyle w:val="Beschriftung"/>
       </w:pPr>
-      <w:bookmarkStart w:id="4" w:name="_Ref472599759"/>
-      <w:proofErr w:type="spellStart"/>
-      <w:r>
-        <w:t>Abbildung</w:t>
-      </w:r>
-      <w:proofErr w:type="spellEnd"/>
+      <w:bookmarkStart w:id="5" w:name="_Ref472599759"/>
+      <w:r>
+        <w:t>Figure</w:t>
+      </w:r>
       <w:r>
         <w:t xml:space="preserve"> </w:t>
       </w:r>
@@ -2667,27 +2200,17 @@
         <w:fldChar w:fldCharType="end"/>
       </w:r>
       <w:r>
-        <w:t xml:space="preserve"> - Cluster centers for </w:t>
-      </w:r>
-      <w:proofErr w:type="spellStart"/>
-      <w:r>
-        <w:t>cgn</w:t>
-      </w:r>
-      <w:proofErr w:type="spellEnd"/>
-      <w:r>
-        <w:t xml:space="preserve"> (green), lust(red) and combined(blue)</w:t>
-      </w:r>
-      <w:bookmarkEnd w:id="4"/>
+        <w:t xml:space="preserve"> - Cluster centers for cgn (green), lust(red) and combined(blue)</w:t>
+      </w:r>
+      <w:bookmarkEnd w:id="5"/>
     </w:p>
     <w:p>
       <w:r>
         <w:t xml:space="preserve">different datasets the question was answered but it remains to be seen how the clusters distinguish between different configurations. To analyze this, it was compared in how many clusters of dataset B, the points of a cluster of dataset A are distributed. For example, if all </w:t>
       </w:r>
-      <w:proofErr w:type="spellStart"/>
-      <w:r>
-        <w:t>datapoints</w:t>
-      </w:r>
-      <w:proofErr w:type="spellEnd"/>
+      <w:r>
+        <w:t>data points</w:t>
+      </w:r>
       <w:r>
         <w:t xml:space="preserve"> of cluster A of dataset A are in cluster A of dataset B, then the similarity is 100%.</w:t>
       </w:r>
@@ -2722,33 +2245,13 @@
       <w:tr>
         <w:tc>
           <w:tcPr>
-            <w:tcW w:w="3259" w:type="dxa"/>
+            <w:tcW w:w="3205" w:type="dxa"/>
           </w:tcPr>
           <w:p/>
         </w:tc>
         <w:tc>
           <w:tcPr>
-            <w:tcW w:w="3259" w:type="dxa"/>
-          </w:tcPr>
-          <w:p/>
-        </w:tc>
-        <w:tc>
-          <w:tcPr>
-            <w:tcW w:w="3260" w:type="dxa"/>
-          </w:tcPr>
-          <w:p/>
-        </w:tc>
-      </w:tr>
-      <w:tr>
-        <w:tc>
-          <w:tcPr>
-            <w:tcW w:w="3259" w:type="dxa"/>
-          </w:tcPr>
-          <w:p/>
-        </w:tc>
-        <w:tc>
-          <w:tcPr>
-            <w:tcW w:w="3259" w:type="dxa"/>
+            <w:tcW w:w="3211" w:type="dxa"/>
           </w:tcPr>
           <w:p>
             <w:r>
@@ -2758,7 +2261,7 @@
         </w:tc>
         <w:tc>
           <w:tcPr>
-            <w:tcW w:w="3260" w:type="dxa"/>
+            <w:tcW w:w="3212" w:type="dxa"/>
           </w:tcPr>
           <w:p>
             <w:r>
@@ -2770,7 +2273,7 @@
       <w:tr>
         <w:tc>
           <w:tcPr>
-            <w:tcW w:w="3259" w:type="dxa"/>
+            <w:tcW w:w="3205" w:type="dxa"/>
           </w:tcPr>
           <w:p>
             <w:r>
@@ -2780,7 +2283,7 @@
         </w:tc>
         <w:tc>
           <w:tcPr>
-            <w:tcW w:w="3259" w:type="dxa"/>
+            <w:tcW w:w="3211" w:type="dxa"/>
           </w:tcPr>
           <w:p>
             <w:r>
@@ -2790,7 +2293,7 @@
         </w:tc>
         <w:tc>
           <w:tcPr>
-            <w:tcW w:w="3260" w:type="dxa"/>
+            <w:tcW w:w="3212" w:type="dxa"/>
           </w:tcPr>
           <w:p>
             <w:r>
@@ -2802,7 +2305,7 @@
       <w:tr>
         <w:tc>
           <w:tcPr>
-            <w:tcW w:w="3259" w:type="dxa"/>
+            <w:tcW w:w="3205" w:type="dxa"/>
           </w:tcPr>
           <w:p>
             <w:r>
@@ -2812,7 +2315,7 @@
         </w:tc>
         <w:tc>
           <w:tcPr>
-            <w:tcW w:w="3259" w:type="dxa"/>
+            <w:tcW w:w="3211" w:type="dxa"/>
           </w:tcPr>
           <w:p>
             <w:r>
@@ -2822,7 +2325,7 @@
         </w:tc>
         <w:tc>
           <w:tcPr>
-            <w:tcW w:w="3260" w:type="dxa"/>
+            <w:tcW w:w="3212" w:type="dxa"/>
           </w:tcPr>
           <w:p>
             <w:r>
@@ -2857,19 +2360,14 @@
       <w:r>
         <w:fldChar w:fldCharType="separate"/>
       </w:r>
-      <w:proofErr w:type="spellStart"/>
-      <w:r>
-        <w:t>Abbildung</w:t>
-      </w:r>
-      <w:proofErr w:type="spellEnd"/>
-      <w:r>
-        <w:t xml:space="preserve"> </w:t>
+      <w:r>
+        <w:t xml:space="preserve">Figure </w:t>
       </w:r>
       <w:r>
         <w:rPr>
           <w:noProof/>
         </w:rPr>
-        <w:t>2</w:t>
+        <w:t>5</w:t>
       </w:r>
       <w:r>
         <w:fldChar w:fldCharType="end"/>
@@ -2923,12 +2421,10 @@
       <w:pPr>
         <w:pStyle w:val="Beschriftung"/>
       </w:pPr>
-      <w:bookmarkStart w:id="5" w:name="_Ref472600804"/>
-      <w:proofErr w:type="spellStart"/>
-      <w:r>
-        <w:t>Abbildung</w:t>
-      </w:r>
-      <w:proofErr w:type="spellEnd"/>
+      <w:bookmarkStart w:id="6" w:name="_Ref472600804"/>
+      <w:r>
+        <w:t>Figure</w:t>
+      </w:r>
       <w:r>
         <w:t xml:space="preserve"> </w:t>
       </w:r>
@@ -2953,31 +2449,14 @@
         </w:rPr>
         <w:fldChar w:fldCharType="end"/>
       </w:r>
-      <w:bookmarkEnd w:id="5"/>
-      <w:r>
-        <w:t xml:space="preserve"> Heatmaps for </w:t>
-      </w:r>
-      <w:proofErr w:type="spellStart"/>
-      <w:r>
-        <w:t>cgn</w:t>
-      </w:r>
-      <w:proofErr w:type="spellEnd"/>
-      <w:r>
-        <w:t xml:space="preserve">-dataset, horizontal axes are the traffic light counts and vertical axes the </w:t>
-      </w:r>
-      <w:proofErr w:type="spellStart"/>
-      <w:r>
-        <w:t>cluster_ids</w:t>
-      </w:r>
-      <w:proofErr w:type="spellEnd"/>
-    </w:p>
-    <w:p>
-      <w:r>
-        <w:t xml:space="preserve">The different counts of traffic lights, the vertical axes represent the cluster ids and the numbers on the heatmap represent how many instances of junctions there are for the corresponding cluster. For example, in the upper left heatmap, there is 1 junction with 1 traffic light in cluster 9.  As a side note, heatmaps were computed for clustering that included the different edge types created by the MLB and for clustering without edge </w:t>
-      </w:r>
-      <w:r>
-        <w:lastRenderedPageBreak/>
-        <w:t>types</w:t>
+      <w:bookmarkEnd w:id="6"/>
+      <w:r>
+        <w:t xml:space="preserve"> Heatmaps for cgn-dataset, horizontal axes are the traffic light counts and vertical axes the cluster_ids</w:t>
+      </w:r>
+    </w:p>
+    <w:p>
+      <w:r>
+        <w:t>The different counts of traffic lights, the vertical axes represent the cluster ids and the numbers on the heatmap represent how many instances of junctions there are for the corresponding cluster. For example, in the upper left heatmap, there is 1 junction with 1 traffic light in cluster 9.  As a side note, heatmaps were computed for clustering that included the different edge types created by the MLB and for clustering without edge types</w:t>
       </w:r>
       <w:r>
         <w:rPr>
@@ -2992,15 +2471,7 @@
         <w:t xml:space="preserve"> </w:t>
       </w:r>
       <w:r>
-        <w:t xml:space="preserve"> In conclusion, the heatmaps show that the </w:t>
-      </w:r>
-      <w:proofErr w:type="spellStart"/>
-      <w:r>
-        <w:t>MaxAbs</w:t>
-      </w:r>
-      <w:proofErr w:type="spellEnd"/>
-      <w:r>
-        <w:t xml:space="preserve"> scaled clusters have a better distribution of traffic lights among them. </w:t>
+        <w:t xml:space="preserve"> In conclusion, the heatmaps show that the MaxAbs scaled clusters have a better distribution of traffic lights among them. </w:t>
       </w:r>
     </w:p>
     <w:p>
@@ -3012,20 +2483,13 @@
         </w:numPr>
       </w:pPr>
       <w:r>
+        <w:lastRenderedPageBreak/>
         <w:t>Conclusion of Cluster Analysis</w:t>
       </w:r>
     </w:p>
     <w:p>
       <w:r>
-        <w:t xml:space="preserve">The most promising clusters seem to be the </w:t>
-      </w:r>
-      <w:proofErr w:type="spellStart"/>
-      <w:r>
-        <w:t>MaxAbs</w:t>
-      </w:r>
-      <w:proofErr w:type="spellEnd"/>
-      <w:r>
-        <w:t xml:space="preserve"> scaled, 3 dimension PCA clusters. </w:t>
+        <w:t xml:space="preserve">The most promising clusters seem to be the MaxAbs scaled, 3 dimension PCA clusters. </w:t>
       </w:r>
     </w:p>
     <w:p>
@@ -3121,17 +2585,8 @@
           <w:rFonts w:cs="Segoe UI"/>
           <w:szCs w:val="24"/>
         </w:rPr>
-        <w:t xml:space="preserve">Initially I wanted to use the </w:t>
-      </w:r>
-      <w:proofErr w:type="spellStart"/>
-      <w:r>
-        <w:rPr>
-          <w:rFonts w:cs="Segoe UI"/>
-          <w:szCs w:val="24"/>
-        </w:rPr>
-        <w:t>PyBrain</w:t>
-      </w:r>
-      <w:proofErr w:type="spellEnd"/>
+        <w:t>Initially I wanted to use the PyBrain</w:t>
+      </w:r>
       <w:r>
         <w:rPr>
           <w:rStyle w:val="FootnoteAnchor"/>
@@ -3160,55 +2615,7 @@
           <w:rFonts w:cs="Segoe UI"/>
           <w:szCs w:val="24"/>
         </w:rPr>
-        <w:t xml:space="preserve">. The problem eventually ruled out using </w:t>
-      </w:r>
-      <w:proofErr w:type="spellStart"/>
-      <w:r>
-        <w:rPr>
-          <w:rFonts w:cs="Segoe UI"/>
-          <w:szCs w:val="24"/>
-        </w:rPr>
-        <w:t>PyBrain</w:t>
-      </w:r>
-      <w:proofErr w:type="spellEnd"/>
-      <w:r>
-        <w:rPr>
-          <w:rFonts w:cs="Segoe UI"/>
-          <w:szCs w:val="24"/>
-        </w:rPr>
-        <w:t xml:space="preserve"> was that the </w:t>
-      </w:r>
-      <w:proofErr w:type="spellStart"/>
-      <w:r>
-        <w:rPr>
-          <w:rFonts w:cs="Segoe UI"/>
-          <w:szCs w:val="24"/>
-        </w:rPr>
-        <w:t>PyBrain</w:t>
-      </w:r>
-      <w:proofErr w:type="spellEnd"/>
-      <w:r>
-        <w:rPr>
-          <w:rFonts w:cs="Segoe UI"/>
-          <w:szCs w:val="24"/>
-        </w:rPr>
-        <w:t xml:space="preserve"> RL learner could only handle discrete state spaces. One solution to deal with that was to use intervals for the relevant simulation statistics to discretize them. For example, for the waiting time statistic I would have mapped 0 to “very good”, 1-5 to “ok” and everything above 5 to “bad”.  I could have based the intervals on statistical analyses of a full simulation run. Another problem was that </w:t>
-      </w:r>
-      <w:proofErr w:type="spellStart"/>
-      <w:r>
-        <w:rPr>
-          <w:rFonts w:cs="Segoe UI"/>
-          <w:szCs w:val="24"/>
-        </w:rPr>
-        <w:t>PyBrain</w:t>
-      </w:r>
-      <w:proofErr w:type="spellEnd"/>
-      <w:r>
-        <w:rPr>
-          <w:rFonts w:cs="Segoe UI"/>
-          <w:szCs w:val="24"/>
-        </w:rPr>
-        <w:t xml:space="preserve"> apparently has no GPU support. </w:t>
+        <w:t xml:space="preserve">. The problem eventually ruled out using PyBrain was that the PyBrain RL learner could only handle discrete state spaces. One solution to deal with that was to use intervals for the relevant simulation statistics to discretize them. For example, for the waiting time statistic I would have mapped 0 to “very good”, 1-5 to “ok” and everything above 5 to “bad”.  I could have based the intervals on statistical analyses of a full simulation run. Another problem was that PyBrain apparently has no GPU support. </w:t>
       </w:r>
     </w:p>
     <w:p>
@@ -3275,7 +2682,6 @@
         <w:ind w:left="360"/>
       </w:pPr>
       <w:r>
-        <w:lastRenderedPageBreak/>
         <w:t>DQN – Deep Reinforcement Learning</w:t>
       </w:r>
     </w:p>
@@ -3317,6 +2723,7 @@
           <w:rFonts w:cs="Segoe UI"/>
           <w:szCs w:val="24"/>
         </w:rPr>
+        <w:lastRenderedPageBreak/>
         <w:t xml:space="preserve">The basic principle is to extend traditional Q-Learning to continuous state spaces. In Markov Decision Process style problems, states must be discrete to be stored in the Q Matrix/Function. For many applications it is either not feasible or creates a great loss of information to discretize states. This is why it was suggested to approximate the Q-Function using a deep learning neural net. </w:t>
       </w:r>
     </w:p>
@@ -3392,7 +2799,89 @@
     </w:p>
     <w:p>
       <w:r>
-        <w:t>Import cluster dataset</w:t>
+        <w:rPr>
+          <w:rFonts w:cs="Segoe UI"/>
+          <w:szCs w:val="24"/>
+        </w:rPr>
+        <w:t>I adapted the code so that my clustering algorithm</w:t>
+      </w:r>
+      <w:r>
+        <w:rPr>
+          <w:rFonts w:cs="Segoe UI"/>
+          <w:szCs w:val="24"/>
+        </w:rPr>
+        <w:t>’s results</w:t>
+      </w:r>
+      <w:r>
+        <w:rPr>
+          <w:rFonts w:cs="Segoe UI"/>
+          <w:szCs w:val="24"/>
+        </w:rPr>
+        <w:t xml:space="preserve"> could be used to create one learner for each cluster for each traf</w:t>
+      </w:r>
+      <w:r>
+        <w:rPr>
+          <w:rFonts w:cs="Segoe UI"/>
+          <w:szCs w:val="24"/>
+        </w:rPr>
+        <w:t>fic light size. For example, all junctions controlled by 2 traffic lights in the cgn scenario, would be controlled by only eight</w:t>
+      </w:r>
+      <w:r>
+        <w:rPr>
+          <w:rFonts w:cs="Segoe UI"/>
+          <w:szCs w:val="24"/>
+        </w:rPr>
+        <w:t xml:space="preserve"> agents (see </w:t>
+      </w:r>
+      <w:r>
+        <w:rPr>
+          <w:rFonts w:cs="Segoe UI"/>
+          <w:szCs w:val="24"/>
+        </w:rPr>
+        <w:fldChar w:fldCharType="begin"/>
+      </w:r>
+      <w:r>
+        <w:rPr>
+          <w:rFonts w:cs="Segoe UI"/>
+          <w:szCs w:val="24"/>
+        </w:rPr>
+        <w:instrText xml:space="preserve"> REF _Ref472600804 \h </w:instrText>
+      </w:r>
+      <w:r>
+        <w:rPr>
+          <w:rFonts w:cs="Segoe UI"/>
+          <w:szCs w:val="24"/>
+        </w:rPr>
+      </w:r>
+      <w:r>
+        <w:rPr>
+          <w:rFonts w:cs="Segoe UI"/>
+          <w:szCs w:val="24"/>
+        </w:rPr>
+        <w:fldChar w:fldCharType="separate"/>
+      </w:r>
+      <w:r>
+        <w:t xml:space="preserve">Figure </w:t>
+      </w:r>
+      <w:r>
+        <w:rPr>
+          <w:noProof/>
+        </w:rPr>
+        <w:t>5</w:t>
+      </w:r>
+      <w:r>
+        <w:rPr>
+          <w:rFonts w:cs="Segoe UI"/>
+          <w:szCs w:val="24"/>
+        </w:rPr>
+        <w:fldChar w:fldCharType="end"/>
+      </w:r>
+      <w:r>
+        <w:rPr>
+          <w:rFonts w:cs="Segoe UI"/>
+          <w:szCs w:val="24"/>
+        </w:rPr>
+        <w:t>).</w:t>
       </w:r>
     </w:p>
     <w:p>
@@ -3401,6 +2890,65 @@
       </w:pPr>
       <w:r>
         <w:t>Main Loop</w:t>
+      </w:r>
+    </w:p>
+    <w:p>
+      <w:pPr>
+        <w:pStyle w:val="Textkrper"/>
+        <w:rPr>
+          <w:rFonts w:cs="Segoe UI"/>
+          <w:szCs w:val="24"/>
+        </w:rPr>
+      </w:pPr>
+      <w:r>
+        <w:rPr>
+          <w:rFonts w:cs="Segoe UI"/>
+          <w:szCs w:val="24"/>
+        </w:rPr>
+        <w:fldChar w:fldCharType="begin"/>
+      </w:r>
+      <w:r>
+        <w:rPr>
+          <w:rFonts w:cs="Segoe UI"/>
+          <w:szCs w:val="24"/>
+        </w:rPr>
+        <w:instrText xml:space="preserve"> REF _Ref472797578 \h </w:instrText>
+      </w:r>
+      <w:r>
+        <w:rPr>
+          <w:rFonts w:cs="Segoe UI"/>
+          <w:szCs w:val="24"/>
+        </w:rPr>
+      </w:r>
+      <w:r>
+        <w:rPr>
+          <w:rFonts w:cs="Segoe UI"/>
+          <w:szCs w:val="24"/>
+        </w:rPr>
+        <w:fldChar w:fldCharType="separate"/>
+      </w:r>
+      <w:r>
+        <w:t xml:space="preserve">Figure </w:t>
+      </w:r>
+      <w:r>
+        <w:rPr>
+          <w:noProof/>
+        </w:rPr>
+        <w:t>6</w:t>
+      </w:r>
+      <w:r>
+        <w:rPr>
+          <w:rFonts w:cs="Segoe UI"/>
+          <w:szCs w:val="24"/>
+        </w:rPr>
+        <w:fldChar w:fldCharType="end"/>
+      </w:r>
+      <w:r>
+        <w:rPr>
+          <w:rFonts w:cs="Segoe UI"/>
+          <w:szCs w:val="24"/>
+        </w:rPr>
+        <w:t xml:space="preserve"> depicts the main program loop. Every agent chooses an action and sets it in the simulation environment. Afterwards, one simulation step is executed. Finally every agent can gather the rewards and make observations for every junction she controls. The benefits of this approach are that every agent can learn many times for every simulation step and less memory is needed as opposed to an “one agent per junction”- approach.</w:t>
       </w:r>
     </w:p>
     <w:p>
@@ -3476,11 +3024,10 @@
           <w:szCs w:val="24"/>
         </w:rPr>
       </w:pPr>
-      <w:proofErr w:type="spellStart"/>
-      <w:r>
-        <w:t>Abbildung</w:t>
-      </w:r>
-      <w:proofErr w:type="spellEnd"/>
+      <w:bookmarkStart w:id="8" w:name="_Ref472797578"/>
+      <w:r>
+        <w:t>Figure</w:t>
+      </w:r>
       <w:r>
         <w:t xml:space="preserve"> </w:t>
       </w:r>
@@ -3505,14 +3052,16 @@
         </w:rPr>
         <w:fldChar w:fldCharType="end"/>
       </w:r>
-      <w:r>
-        <w:t xml:space="preserve"> - Reinforcement Learner Main </w:t>
-      </w:r>
-      <w:proofErr w:type="spellStart"/>
-      <w:r>
-        <w:t>Lopp</w:t>
-      </w:r>
-      <w:proofErr w:type="spellEnd"/>
+      <w:bookmarkEnd w:id="8"/>
+      <w:r>
+        <w:t xml:space="preserve"> - Reinforcement Learner Main Lo</w:t>
+      </w:r>
+      <w:r>
+        <w:t>o</w:t>
+      </w:r>
+      <w:r>
+        <w:t>p</w:t>
+      </w:r>
     </w:p>
     <w:p>
       <w:pPr>
@@ -3524,91 +3073,126 @@
     </w:p>
     <w:p>
       <w:r>
-        <w:t>The state space is an interesting discussion</w:t>
-      </w:r>
-    </w:p>
-    <w:p>
-      <w:r>
-        <w:t xml:space="preserve">Teleport because no collision model, </w:t>
-      </w:r>
-    </w:p>
-    <w:p>
-      <w:r>
-        <w:t xml:space="preserve">Different amount of edges for every junction, that’s why </w:t>
-      </w:r>
-      <w:proofErr w:type="spellStart"/>
-      <w:r>
-        <w:t>avg</w:t>
-      </w:r>
-      <w:proofErr w:type="spellEnd"/>
-      <w:r>
-        <w:t xml:space="preserve"> was used</w:t>
-      </w:r>
-    </w:p>
-    <w:p>
-      <w:r>
-        <w:t xml:space="preserve">Initially used: </w:t>
-      </w:r>
-    </w:p>
-    <w:p>
-      <w:proofErr w:type="spellStart"/>
-      <w:r>
-        <w:t>Waitingtime</w:t>
-      </w:r>
-      <w:proofErr w:type="spellEnd"/>
-      <w:r>
-        <w:t xml:space="preserve">, co2 emission, </w:t>
-      </w:r>
-      <w:proofErr w:type="spellStart"/>
-      <w:r>
-        <w:t>fuelconsumption</w:t>
-      </w:r>
-      <w:proofErr w:type="spellEnd"/>
-      <w:r>
-        <w:t xml:space="preserve">, </w:t>
-      </w:r>
-      <w:proofErr w:type="spellStart"/>
-      <w:r>
-        <w:t>nomed</w:t>
-      </w:r>
-      <w:proofErr w:type="spellEnd"/>
-      <w:r>
-        <w:t xml:space="preserve"> by </w:t>
-      </w:r>
-      <w:proofErr w:type="spellStart"/>
-      <w:r>
-        <w:t>laststepvehiclenumber</w:t>
-      </w:r>
-      <w:proofErr w:type="spellEnd"/>
-    </w:p>
-    <w:p>
-      <w:proofErr w:type="spellStart"/>
-      <w:r>
-        <w:t>Laststepmeanspeed</w:t>
-      </w:r>
-      <w:proofErr w:type="spellEnd"/>
-      <w:r>
-        <w:t xml:space="preserve">, </w:t>
-      </w:r>
-      <w:proofErr w:type="spellStart"/>
-      <w:r>
-        <w:t>laststepvehiclenumber</w:t>
-      </w:r>
-      <w:proofErr w:type="spellEnd"/>
-    </w:p>
-    <w:p>
-      <w:r>
-        <w:t>Local state,</w:t>
-      </w:r>
-    </w:p>
-    <w:p>
-      <w:r>
-        <w:t>Global state: vehicles started to teleport</w:t>
-      </w:r>
-    </w:p>
-    <w:p>
-      <w:r>
-        <w:t xml:space="preserve">Sadly no warning, emergency stops </w:t>
+        <w:t>The first idea for the state space is to use the following statistics:</w:t>
+      </w:r>
+    </w:p>
+    <w:p>
+      <w:pPr>
+        <w:pStyle w:val="Listenabsatz"/>
+        <w:numPr>
+          <w:ilvl w:val="0"/>
+          <w:numId w:val="18"/>
+        </w:numPr>
+      </w:pPr>
+      <w:r>
+        <w:t>vehicles started to teleport</w:t>
+      </w:r>
+      <w:r>
+        <w:t xml:space="preserve"> because there is no collision model in SUMO, usually vehicles are teleported if traffic jams or many accidents happen. This is </w:t>
+      </w:r>
+      <w:r>
+        <w:t>definitely</w:t>
+      </w:r>
+      <w:r>
+        <w:t xml:space="preserve"> important for the learner</w:t>
+      </w:r>
+    </w:p>
+    <w:p>
+      <w:r>
+        <w:t>To keep the state space small, an average over all lanes of a junction of the following values was used:</w:t>
+      </w:r>
+    </w:p>
+    <w:p>
+      <w:pPr>
+        <w:pStyle w:val="Listenabsatz"/>
+        <w:numPr>
+          <w:ilvl w:val="0"/>
+          <w:numId w:val="18"/>
+        </w:numPr>
+      </w:pPr>
+      <w:r>
+        <w:t>Waitingtime /</w:t>
+      </w:r>
+      <w:r>
+        <w:t xml:space="preserve"> </w:t>
+      </w:r>
+      <w:r>
+        <w:t>LastStepVehicleNumber</w:t>
+      </w:r>
+      <w:r>
+        <w:t xml:space="preserve"> because this should be low</w:t>
+      </w:r>
+    </w:p>
+    <w:p>
+      <w:pPr>
+        <w:pStyle w:val="Listenabsatz"/>
+        <w:numPr>
+          <w:ilvl w:val="0"/>
+          <w:numId w:val="18"/>
+        </w:numPr>
+      </w:pPr>
+      <w:r>
+        <w:t xml:space="preserve"> co2 emission /</w:t>
+      </w:r>
+      <w:r>
+        <w:t xml:space="preserve"> </w:t>
+      </w:r>
+      <w:r>
+        <w:t>LastStepVehicleNumber</w:t>
+      </w:r>
+      <w:r>
+        <w:t xml:space="preserve"> because this should be optimized</w:t>
+      </w:r>
+    </w:p>
+    <w:p>
+      <w:pPr>
+        <w:pStyle w:val="Listenabsatz"/>
+        <w:numPr>
+          <w:ilvl w:val="0"/>
+          <w:numId w:val="18"/>
+        </w:numPr>
+      </w:pPr>
+      <w:r>
+        <w:t xml:space="preserve"> </w:t>
+      </w:r>
+      <w:r>
+        <w:t>F</w:t>
+      </w:r>
+      <w:r>
+        <w:t>uelconsum</w:t>
+      </w:r>
+      <w:r>
+        <w:t>ption/</w:t>
+      </w:r>
+      <w:r>
+        <w:t xml:space="preserve"> </w:t>
+      </w:r>
+      <w:r>
+        <w:t>LastStepVehicleNumber because this should be optimized</w:t>
+      </w:r>
+    </w:p>
+    <w:p>
+      <w:pPr>
+        <w:pStyle w:val="Listenabsatz"/>
+        <w:numPr>
+          <w:ilvl w:val="0"/>
+          <w:numId w:val="18"/>
+        </w:numPr>
+      </w:pPr>
+      <w:r>
+        <w:t>LastStepMeanSpeed because speeds on the lane directly relate to traffic light efficiency</w:t>
+      </w:r>
+    </w:p>
+    <w:p>
+      <w:pPr>
+        <w:pStyle w:val="Listenabsatz"/>
+        <w:numPr>
+          <w:ilvl w:val="0"/>
+          <w:numId w:val="18"/>
+        </w:numPr>
+      </w:pPr>
+      <w:r>
+        <w:t>LastStepVehicleNumber because the number of vehicles influence the need to switch the traffic light</w:t>
       </w:r>
     </w:p>
     <w:p>
@@ -3621,30 +3205,58 @@
     </w:p>
     <w:p>
       <w:r>
-        <w:t>The action space for this particular problem gets very large very quickly due to the exponential growth. One traffic light can have the following states:</w:t>
-      </w:r>
-    </w:p>
-    <w:p>
-      <w:r>
-        <w:t xml:space="preserve">Therefore the action space size is 6^n with n being the number of traffic lights. </w:t>
-      </w:r>
-    </w:p>
-    <w:p>
-      <w:r>
-        <w:t xml:space="preserve">For the </w:t>
-      </w:r>
-      <w:proofErr w:type="spellStart"/>
-      <w:r>
-        <w:t>cgn</w:t>
-      </w:r>
-      <w:proofErr w:type="spellEnd"/>
-      <w:r>
-        <w:t xml:space="preserve"> dataset 7 traffic lights were the limit. 8 traffic lights exceeded the available GPU RAM. </w:t>
-      </w:r>
-    </w:p>
-    <w:p>
-      <w:r>
-        <w:t>Of course it would always be possible to reduce the action space by introducing bias, but (cite papers)</w:t>
+        <w:t>The action space for this particular problem gets very large very quickly due to the exponential growth. One traffic light can have the following states</w:t>
+      </w:r>
+      <w:r>
+        <w:rPr>
+          <w:rStyle w:val="Funotenzeichen"/>
+        </w:rPr>
+        <w:footnoteReference w:id="21"/>
+      </w:r>
+      <w:r>
+        <w:t>:</w:t>
+      </w:r>
+    </w:p>
+    <w:p>
+      <w:r>
+        <w:t>Red, green, yellow coming from green, yellow coming from red, priority green.</w:t>
+      </w:r>
+    </w:p>
+    <w:p>
+      <w:r>
+        <w:lastRenderedPageBreak/>
+        <w:t xml:space="preserve">The offline state is omitted. </w:t>
+      </w:r>
+    </w:p>
+    <w:p>
+      <w:r>
+        <w:t>Ther</w:t>
+      </w:r>
+      <w:r>
+        <w:t>efore</w:t>
+      </w:r>
+      <w:r>
+        <w:t>,</w:t>
+      </w:r>
+      <w:r>
+        <w:t xml:space="preserve"> the action space size is 5</w:t>
+      </w:r>
+      <w:r>
+        <w:t xml:space="preserve">^n with n being the number of traffic lights. </w:t>
+      </w:r>
+    </w:p>
+    <w:p>
+      <w:r>
+        <w:t xml:space="preserve">For the cgn dataset 7 traffic lights were the limit. 8 traffic lights exceeded the available GPU RAM. </w:t>
+      </w:r>
+      <w:r>
+        <w:t>I am well aware that the action space could be reduced by introducing bias to the algorithm. Basically</w:t>
+      </w:r>
+      <w:r>
+        <w:t>,</w:t>
+      </w:r>
+      <w:r>
+        <w:t xml:space="preserve"> the actions could be reduced to “go green” and “go red” but the goal of this project is to have the reinforcement learner, learn these rules by itself. </w:t>
       </w:r>
     </w:p>
     <w:p>
@@ -3652,7 +3264,6 @@
         <w:pStyle w:val="berschrift2"/>
       </w:pPr>
       <w:r>
-        <w:lastRenderedPageBreak/>
         <w:t>Basic Reward Function</w:t>
       </w:r>
     </w:p>
@@ -3729,7 +3340,7 @@
                   <w:rFonts w:ascii="Cambria Math" w:hAnsi="Cambria Math" w:cs="Segoe UI"/>
                   <w:szCs w:val="24"/>
                 </w:rPr>
-                <m:t>f</m:t>
+                <m:t>R</m:t>
               </m:r>
             </m:fName>
             <m:e>
@@ -4047,21 +3658,12 @@
         </w:rPr>
         <w:t xml:space="preserve">And </w:t>
       </w:r>
-      <w:proofErr w:type="spellStart"/>
-      <w:r>
-        <w:rPr>
-          <w:rFonts w:cs="Segoe UI"/>
-          <w:szCs w:val="24"/>
-        </w:rPr>
-        <w:t>wt</w:t>
-      </w:r>
-      <w:proofErr w:type="spellEnd"/>
-      <w:r>
-        <w:rPr>
-          <w:rFonts w:cs="Segoe UI"/>
-          <w:szCs w:val="24"/>
-        </w:rPr>
-        <w:t xml:space="preserve"> as the</w:t>
+      <w:r>
+        <w:rPr>
+          <w:rFonts w:cs="Segoe UI"/>
+          <w:szCs w:val="24"/>
+        </w:rPr>
+        <w:t>wt as the</w:t>
       </w:r>
       <w:r>
         <w:rPr>
@@ -4083,6 +3685,173 @@
         <w:pStyle w:val="berschrift2"/>
       </w:pPr>
       <w:r>
+        <w:t>Observation</w:t>
+      </w:r>
+    </w:p>
+    <w:p>
+      <w:r>
+        <w:t xml:space="preserve">For making observations, the SUMO GUI binary was used. A video was made and uploaded to </w:t>
+      </w:r>
+      <w:r>
+        <w:t>YouTube</w:t>
+      </w:r>
+      <w:r>
+        <w:rPr>
+          <w:rStyle w:val="Funotenzeichen"/>
+        </w:rPr>
+        <w:footnoteReference w:id="22"/>
+      </w:r>
+      <w:r>
+        <w:t>. The following observations were made:</w:t>
+      </w:r>
+    </w:p>
+    <w:p>
+      <w:pPr>
+        <w:pStyle w:val="Listenabsatz"/>
+        <w:numPr>
+          <w:ilvl w:val="0"/>
+          <w:numId w:val="17"/>
+        </w:numPr>
+      </w:pPr>
+      <w:r>
+        <w:t>traffic lights flicker too frequently</w:t>
+      </w:r>
+    </w:p>
+    <w:p>
+      <w:pPr>
+        <w:pStyle w:val="Listenabsatz"/>
+        <w:numPr>
+          <w:ilvl w:val="0"/>
+          <w:numId w:val="17"/>
+        </w:numPr>
+      </w:pPr>
+      <w:r>
+        <w:t>traffic lights can stay in any phase for as long as the learner wants</w:t>
+      </w:r>
+    </w:p>
+    <w:p>
+      <w:pPr>
+        <w:pStyle w:val="Listenabsatz"/>
+        <w:numPr>
+          <w:ilvl w:val="0"/>
+          <w:numId w:val="17"/>
+        </w:numPr>
+      </w:pPr>
+      <w:r>
+        <w:t>traffic lights can converge to a stable state</w:t>
+      </w:r>
+      <w:r>
+        <w:t>, f.ex. permanent red phase</w:t>
+      </w:r>
+    </w:p>
+    <w:p>
+      <w:pPr>
+        <w:pStyle w:val="Listenabsatz"/>
+        <w:numPr>
+          <w:ilvl w:val="0"/>
+          <w:numId w:val="17"/>
+        </w:numPr>
+      </w:pPr>
+      <w:r>
+        <w:t xml:space="preserve">most </w:t>
+      </w:r>
+      <w:r>
+        <w:t>lights go green eventually, probably because waiting time accumulates</w:t>
+      </w:r>
+    </w:p>
+    <w:p>
+      <w:pPr>
+        <w:pStyle w:val="Listenabsatz"/>
+        <w:numPr>
+          <w:ilvl w:val="0"/>
+          <w:numId w:val="17"/>
+        </w:numPr>
+      </w:pPr>
+      <w:r>
+        <w:t>the traffic light</w:t>
+      </w:r>
+      <w:r>
+        <w:t xml:space="preserve"> change from any phase to any other phase</w:t>
+      </w:r>
+    </w:p>
+    <w:p>
+      <w:pPr>
+        <w:pStyle w:val="Listenabsatz"/>
+        <w:numPr>
+          <w:ilvl w:val="0"/>
+          <w:numId w:val="17"/>
+        </w:numPr>
+      </w:pPr>
+      <w:r>
+        <w:t>there are long timespans where</w:t>
+      </w:r>
+      <w:r>
+        <w:t xml:space="preserve"> there are no cars nearby</w:t>
+      </w:r>
+    </w:p>
+    <w:p>
+      <w:pPr>
+        <w:pStyle w:val="Listenabsatz"/>
+        <w:numPr>
+          <w:ilvl w:val="0"/>
+          <w:numId w:val="17"/>
+        </w:numPr>
+      </w:pPr>
+      <w:r>
+        <w:t>clusters of junctions are too</w:t>
+      </w:r>
+      <w:r>
+        <w:t xml:space="preserve"> big to be controlled, but could be split into smaller parts</w:t>
+      </w:r>
+    </w:p>
+    <w:p>
+      <w:pPr>
+        <w:pStyle w:val="Listenabsatz"/>
+        <w:numPr>
+          <w:ilvl w:val="0"/>
+          <w:numId w:val="17"/>
+        </w:numPr>
+      </w:pPr>
+      <w:r>
+        <w:t xml:space="preserve">The </w:t>
+      </w:r>
+      <w:r>
+        <w:t>number</w:t>
+      </w:r>
+      <w:r>
+        <w:t xml:space="preserve"> of cars leaving the lane does not influence the rewards</w:t>
+      </w:r>
+    </w:p>
+    <w:p>
+      <w:pPr>
+        <w:pStyle w:val="Listenabsatz"/>
+        <w:numPr>
+          <w:ilvl w:val="0"/>
+          <w:numId w:val="17"/>
+        </w:numPr>
+      </w:pPr>
+      <w:r>
+        <w:t xml:space="preserve">Junctions of the same clusters vary in the </w:t>
+      </w:r>
+      <w:r>
+        <w:t>number</w:t>
+      </w:r>
+      <w:r>
+        <w:t xml:space="preserve"> of cars passing through</w:t>
+      </w:r>
+      <w:r>
+        <w:t xml:space="preserve"> → how many cars frequent the intersection/junction should be incl</w:t>
+      </w:r>
+      <w:r>
+        <w:t>uded in the clustering analysis</w:t>
+      </w:r>
+    </w:p>
+    <w:p>
+      <w:pPr>
+        <w:pStyle w:val="berschrift2"/>
+      </w:pPr>
+      <w:r>
+        <w:lastRenderedPageBreak/>
         <w:t>Benchmarking</w:t>
       </w:r>
     </w:p>
@@ -4107,90 +3876,495 @@
         <w:pStyle w:val="berschrift2"/>
       </w:pPr>
       <w:r>
+        <w:t>Conclusion</w:t>
+      </w:r>
+    </w:p>
+    <w:p>
+      <w:r>
+        <w:t xml:space="preserve">The reward function and the state did not enable the learner to control junctions efficiently. Calculating rewards by the amount of green or red lights seems like a bad idea. The traffic statistics should have a larger impact on rewards. Also, a slight penalty for changing phases should be introduced to reduce flickering. </w:t>
+      </w:r>
+    </w:p>
+    <w:p>
+      <w:r>
+        <w:t xml:space="preserve">Emergency stops increase with the simulation time. The reason are instant changes from green to red lights that make vehicles break very rapidly. This needs to change. </w:t>
+      </w:r>
+    </w:p>
+    <w:p>
+      <w:pPr>
+        <w:pStyle w:val="berschrift1"/>
+      </w:pPr>
+      <w:r>
+        <w:t>R</w:t>
+      </w:r>
+      <w:r>
+        <w:t>efinement</w:t>
+      </w:r>
+    </w:p>
+    <w:p>
+      <w:pPr>
+        <w:pStyle w:val="berschrift2"/>
+      </w:pPr>
+      <w:r>
+        <w:t>Tuning Rewards and State</w:t>
+      </w:r>
+    </w:p>
+    <w:p/>
+    <w:p>
+      <w:r>
+        <w:t>The second reward function penalizes quick action fluctuation by calculating the hamming distance between to states</w:t>
+      </w:r>
+      <w:r>
+        <w:rPr>
+          <w:rStyle w:val="Funotenzeichen"/>
+        </w:rPr>
+        <w:footnoteReference w:id="23"/>
+      </w:r>
+      <w:r>
+        <w:t xml:space="preserve"> as a negative reward. In addition, emergency stops are calculated and penalized as a negative reward. Occupancy/haltingnumber+0.1</w:t>
+      </w:r>
+    </w:p>
+    <w:p>
+      <w:r>
+        <w:t>Thus,</w:t>
+      </w:r>
+      <w:r>
+        <w:t xml:space="preserve"> results the second reward function:</w:t>
+      </w:r>
+    </w:p>
+    <w:p>
+      <m:oMathPara>
+        <m:oMath>
+          <m:r>
+            <w:rPr>
+              <w:rFonts w:ascii="Cambria Math" w:hAnsi="Cambria Math"/>
+            </w:rPr>
+            <m:t>R</m:t>
+          </m:r>
+          <m:d>
+            <m:dPr>
+              <m:ctrlPr>
+                <w:rPr>
+                  <w:rFonts w:ascii="Cambria Math" w:hAnsi="Cambria Math"/>
+                  <w:i/>
+                </w:rPr>
+              </m:ctrlPr>
+            </m:dPr>
+            <m:e>
+              <m:r>
+                <w:rPr>
+                  <w:rFonts w:ascii="Cambria Math" w:hAnsi="Cambria Math"/>
+                </w:rPr>
+                <m:t>s,a,</m:t>
+              </m:r>
+              <m:sSup>
+                <m:sSupPr>
+                  <m:ctrlPr>
+                    <w:rPr>
+                      <w:rFonts w:ascii="Cambria Math" w:hAnsi="Cambria Math"/>
+                      <w:i/>
+                    </w:rPr>
+                  </m:ctrlPr>
+                </m:sSupPr>
+                <m:e>
+                  <m:r>
+                    <w:rPr>
+                      <w:rFonts w:ascii="Cambria Math" w:hAnsi="Cambria Math"/>
+                    </w:rPr>
+                    <m:t>a</m:t>
+                  </m:r>
+                </m:e>
+                <m:sup>
+                  <m:r>
+                    <w:rPr>
+                      <w:rFonts w:ascii="Cambria Math" w:hAnsi="Cambria Math"/>
+                    </w:rPr>
+                    <m:t>'</m:t>
+                  </m:r>
+                </m:sup>
+              </m:sSup>
+            </m:e>
+          </m:d>
+          <m:r>
+            <w:rPr>
+              <w:rFonts w:ascii="Cambria Math" w:hAnsi="Cambria Math"/>
+            </w:rPr>
+            <m:t>=</m:t>
+          </m:r>
+          <m:r>
+            <w:rPr>
+              <w:rFonts w:ascii="Cambria Math" w:hAnsi="Cambria Math"/>
+            </w:rPr>
+            <m:t>-0.5*hamming</m:t>
+          </m:r>
+          <m:d>
+            <m:dPr>
+              <m:ctrlPr>
+                <w:rPr>
+                  <w:rFonts w:ascii="Cambria Math" w:hAnsi="Cambria Math"/>
+                  <w:i/>
+                </w:rPr>
+              </m:ctrlPr>
+            </m:dPr>
+            <m:e>
+              <m:r>
+                <w:rPr>
+                  <w:rFonts w:ascii="Cambria Math" w:hAnsi="Cambria Math"/>
+                </w:rPr>
+                <m:t>a,</m:t>
+              </m:r>
+              <m:sSup>
+                <m:sSupPr>
+                  <m:ctrlPr>
+                    <w:rPr>
+                      <w:rFonts w:ascii="Cambria Math" w:hAnsi="Cambria Math"/>
+                      <w:i/>
+                    </w:rPr>
+                  </m:ctrlPr>
+                </m:sSupPr>
+                <m:e>
+                  <m:r>
+                    <w:rPr>
+                      <w:rFonts w:ascii="Cambria Math" w:hAnsi="Cambria Math"/>
+                    </w:rPr>
+                    <m:t>a</m:t>
+                  </m:r>
+                </m:e>
+                <m:sup>
+                  <m:r>
+                    <w:rPr>
+                      <w:rFonts w:ascii="Cambria Math" w:hAnsi="Cambria Math"/>
+                    </w:rPr>
+                    <m:t>'</m:t>
+                  </m:r>
+                </m:sup>
+              </m:sSup>
+            </m:e>
+          </m:d>
+          <m:r>
+            <w:rPr>
+              <w:rFonts w:ascii="Cambria Math" w:hAnsi="Cambria Math"/>
+            </w:rPr>
+            <m:t>-2*emergenc</m:t>
+          </m:r>
+          <m:sSub>
+            <m:sSubPr>
+              <m:ctrlPr>
+                <w:rPr>
+                  <w:rFonts w:ascii="Cambria Math" w:hAnsi="Cambria Math"/>
+                  <w:i/>
+                </w:rPr>
+              </m:ctrlPr>
+            </m:sSubPr>
+            <m:e>
+              <m:r>
+                <w:rPr>
+                  <w:rFonts w:ascii="Cambria Math" w:hAnsi="Cambria Math"/>
+                </w:rPr>
+                <m:t>y</m:t>
+              </m:r>
+            </m:e>
+            <m:sub>
+              <m:r>
+                <w:rPr>
+                  <w:rFonts w:ascii="Cambria Math" w:hAnsi="Cambria Math"/>
+                </w:rPr>
+                <m:t>stops</m:t>
+              </m:r>
+            </m:sub>
+          </m:sSub>
+          <m:r>
+            <w:rPr>
+              <w:rFonts w:ascii="Cambria Math" w:hAnsi="Cambria Math"/>
+            </w:rPr>
+            <m:t>+</m:t>
+          </m:r>
+          <m:f>
+            <m:fPr>
+              <m:ctrlPr>
+                <w:rPr>
+                  <w:rFonts w:ascii="Cambria Math" w:hAnsi="Cambria Math"/>
+                  <w:i/>
+                </w:rPr>
+              </m:ctrlPr>
+            </m:fPr>
+            <m:num>
+              <m:r>
+                <w:rPr>
+                  <w:rFonts w:ascii="Cambria Math" w:hAnsi="Cambria Math"/>
+                </w:rPr>
+                <m:t>occupancy</m:t>
+              </m:r>
+            </m:num>
+            <m:den>
+              <m:r>
+                <w:rPr>
+                  <w:rFonts w:ascii="Cambria Math" w:hAnsi="Cambria Math"/>
+                </w:rPr>
+                <m:t>haltingnumber+0.1</m:t>
+              </m:r>
+            </m:den>
+          </m:f>
+        </m:oMath>
+      </m:oMathPara>
+    </w:p>
+    <w:p>
+      <w:r>
+        <w:t>The last term is supposed to reward the learner for high traffic flows. The higher the occupancy</w:t>
+      </w:r>
+      <w:r>
+        <w:rPr>
+          <w:rStyle w:val="Funotenzeichen"/>
+        </w:rPr>
+        <w:footnoteReference w:id="24"/>
+      </w:r>
+      <w:r>
+        <w:t xml:space="preserve"> ge</w:t>
+      </w:r>
+      <w:r>
+        <w:t>ts</w:t>
+      </w:r>
+      <w:r>
+        <w:t xml:space="preserve">, the more reward is collected when the </w:t>
+      </w:r>
+      <w:r>
+        <w:t>halting number</w:t>
+      </w:r>
+      <w:r>
+        <w:t xml:space="preserve"> is low. If there is no occupancy, which means no vehicles are on the lane, no reward can be collected.</w:t>
+      </w:r>
+    </w:p>
+    <w:p>
+      <w:r>
+        <w:t>The new state is an attempt to remove redundant values like CO2 or fuel consumption and replace them with more meaningful information. The following variables have been chosen:</w:t>
+      </w:r>
+    </w:p>
+    <w:p>
+      <w:pPr>
+        <w:pStyle w:val="Listenabsatz"/>
+        <w:numPr>
+          <w:ilvl w:val="0"/>
+          <w:numId w:val="20"/>
+        </w:numPr>
+      </w:pPr>
+      <w:r>
+        <w:t>LastStepOccupancy</w:t>
+      </w:r>
+    </w:p>
+    <w:p>
+      <w:pPr>
+        <w:pStyle w:val="Listenabsatz"/>
+        <w:numPr>
+          <w:ilvl w:val="0"/>
+          <w:numId w:val="20"/>
+        </w:numPr>
+      </w:pPr>
+      <w:r>
+        <w:t>LastStepVehicleNumber</w:t>
+      </w:r>
+    </w:p>
+    <w:p>
+      <w:pPr>
+        <w:pStyle w:val="Listenabsatz"/>
+        <w:numPr>
+          <w:ilvl w:val="0"/>
+          <w:numId w:val="20"/>
+        </w:numPr>
+      </w:pPr>
+      <w:r>
+        <w:t>LastStepHaltingNumber</w:t>
+      </w:r>
+    </w:p>
+    <w:p>
+      <w:pPr>
+        <w:pStyle w:val="Listenabsatz"/>
+        <w:numPr>
+          <w:ilvl w:val="0"/>
+          <w:numId w:val="20"/>
+        </w:numPr>
+      </w:pPr>
+      <w:r>
+        <w:t>VehiclesStartedToTeleport</w:t>
+      </w:r>
+    </w:p>
+    <w:p>
+      <w:pPr>
+        <w:pStyle w:val="Listenabsatz"/>
+        <w:numPr>
+          <w:ilvl w:val="0"/>
+          <w:numId w:val="20"/>
+        </w:numPr>
+      </w:pPr>
+      <w:r>
+        <w:t>EmergencyStops</w:t>
+      </w:r>
+    </w:p>
+    <w:p>
+      <w:pPr>
+        <w:pStyle w:val="berschrift2"/>
+      </w:pPr>
+      <w:r>
         <w:t>Observation</w:t>
       </w:r>
     </w:p>
     <w:p>
+      <w:r>
+        <w:t xml:space="preserve">For the second </w:t>
+      </w:r>
+      <w:r>
+        <w:t>observation,</w:t>
+      </w:r>
+      <w:r>
+        <w:t xml:space="preserve"> another video was made and uploaded to </w:t>
+      </w:r>
+      <w:r>
+        <w:t>YouTube</w:t>
+      </w:r>
+      <w:r>
+        <w:rPr>
+          <w:rStyle w:val="Funotenzeichen"/>
+        </w:rPr>
+        <w:footnoteReference w:id="25"/>
+      </w:r>
+      <w:r>
+        <w:t>.</w:t>
+      </w:r>
+      <w:r>
+        <w:t xml:space="preserve"> The following observations were made:</w:t>
+      </w:r>
+    </w:p>
+    <w:p>
+      <w:pPr>
+        <w:pStyle w:val="Listenabsatz"/>
+        <w:numPr>
+          <w:ilvl w:val="0"/>
+          <w:numId w:val="19"/>
+        </w:numPr>
+      </w:pPr>
+      <w:r>
+        <w:lastRenderedPageBreak/>
+        <w:t>F</w:t>
+      </w:r>
+      <w:r>
+        <w:t>luctuation</w:t>
+      </w:r>
+      <w:r>
+        <w:t xml:space="preserve"> of phases</w:t>
+      </w:r>
+      <w:r>
+        <w:t xml:space="preserve"> is reduced</w:t>
+      </w:r>
+    </w:p>
+    <w:p>
+      <w:pPr>
+        <w:pStyle w:val="Listenabsatz"/>
+        <w:numPr>
+          <w:ilvl w:val="0"/>
+          <w:numId w:val="19"/>
+        </w:numPr>
+      </w:pPr>
+      <w:r>
+        <w:t>positive reward</w:t>
+      </w:r>
+      <w:r>
+        <w:t>s</w:t>
+      </w:r>
+      <w:r>
+        <w:t xml:space="preserve"> for going green</w:t>
+      </w:r>
+      <w:r>
+        <w:t xml:space="preserve"> when waiting vehicles accumulate</w:t>
+      </w:r>
+      <w:r>
+        <w:t xml:space="preserve"> seems to be too small</w:t>
+      </w:r>
+    </w:p>
+    <w:p>
+      <w:pPr>
+        <w:pStyle w:val="Listenabsatz"/>
+        <w:numPr>
+          <w:ilvl w:val="0"/>
+          <w:numId w:val="19"/>
+        </w:numPr>
+      </w:pPr>
+      <w:r>
+        <w:t>the traffic lights still switch from green to red, yellow to yellow..</w:t>
+      </w:r>
+    </w:p>
+    <w:p>
+      <w:pPr>
+        <w:pStyle w:val="Listenabsatz"/>
+        <w:numPr>
+          <w:ilvl w:val="0"/>
+          <w:numId w:val="19"/>
+        </w:numPr>
+      </w:pPr>
+      <w:r>
+        <w:t xml:space="preserve">still the learner can converge to </w:t>
+      </w:r>
+      <w:r>
+        <w:t>non-periodic</w:t>
+      </w:r>
+      <w:r>
+        <w:t>, stable behavior. This is bad for traffic actuation, can be seen in the video for  ‘GS_61794247’</w:t>
+      </w:r>
+      <w:r>
+        <w:t xml:space="preserve"> with a permanent red phase</w:t>
+      </w:r>
+    </w:p>
+    <w:p>
+      <w:pPr>
+        <w:pStyle w:val="Listenabsatz"/>
+        <w:numPr>
+          <w:ilvl w:val="0"/>
+          <w:numId w:val="19"/>
+        </w:numPr>
+      </w:pPr>
+      <w:r>
+        <w:t>dece</w:t>
+      </w:r>
+      <w:r>
+        <w:t>leration</w:t>
+      </w:r>
+      <w:r>
+        <w:t xml:space="preserve"> and distance from vehicles to traffic lights</w:t>
+      </w:r>
+      <w:r>
+        <w:t xml:space="preserve"> is not in the state space, it is probably needed to learn about yellow phases</w:t>
+      </w:r>
+    </w:p>
+    <w:p>
       <w:pPr>
         <w:pStyle w:val="berschrift2"/>
       </w:pPr>
       <w:r>
-        <w:t>R</w:t>
-      </w:r>
-      <w:r>
-        <w:t>efinement</w:t>
-      </w:r>
-    </w:p>
-    <w:p>
-      <w:r>
-        <w:t>Adding live traffic data into the mix</w:t>
-      </w:r>
-    </w:p>
-    <w:p>
-      <w:r>
-        <w:t xml:space="preserve">Finding a good reward function is a difficult task. The first attempt was not very good for numerous reasons. </w:t>
-      </w:r>
-    </w:p>
-    <w:p>
-      <w:r>
-        <w:t>Slight penalty for flickering lights, penalty for certain states? Penalty for emergency stops</w:t>
-      </w:r>
-    </w:p>
-    <w:p>
-      <w:r>
-        <w:t>Try differentiable reward function</w:t>
-      </w:r>
-    </w:p>
-    <w:p>
-      <w:r>
-        <w:t xml:space="preserve">Include – </w:t>
-      </w:r>
-      <w:proofErr w:type="spellStart"/>
-      <w:r>
-        <w:t>traveltime</w:t>
-      </w:r>
-      <w:proofErr w:type="spellEnd"/>
-      <w:r>
-        <w:t xml:space="preserve"> and </w:t>
-      </w:r>
-      <w:proofErr w:type="spellStart"/>
-      <w:r>
-        <w:t>haltingnumber</w:t>
-      </w:r>
-      <w:proofErr w:type="spellEnd"/>
-      <w:r>
-        <w:t xml:space="preserve"> in state</w:t>
-      </w:r>
-    </w:p>
-    <w:p>
-      <w:r>
-        <w:t xml:space="preserve">Include </w:t>
-      </w:r>
-      <w:proofErr w:type="spellStart"/>
-      <w:r>
-        <w:t>departed_verhicles</w:t>
-      </w:r>
-      <w:proofErr w:type="spellEnd"/>
-      <w:r>
-        <w:t xml:space="preserve"> in last step, global state</w:t>
-      </w:r>
-    </w:p>
-    <w:p>
-      <w:r>
-        <w:t>-</w:t>
-      </w:r>
-      <w:proofErr w:type="spellStart"/>
-      <w:r>
-        <w:t>Definetly</w:t>
-      </w:r>
-      <w:proofErr w:type="spellEnd"/>
-      <w:r>
-        <w:t xml:space="preserve"> include live traffic information</w:t>
-      </w:r>
-    </w:p>
-    <w:p>
-      <w:r>
-        <w:t>Include emergency stop calculation</w:t>
+        <w:t>Benchmarking</w:t>
+      </w:r>
+    </w:p>
+    <w:p>
+      <w:pPr>
+        <w:pStyle w:val="berschrift2"/>
+      </w:pPr>
+    </w:p>
+    <w:p>
+      <w:pPr>
+        <w:pStyle w:val="berschrift2"/>
+      </w:pPr>
+      <w:r>
+        <w:t>Conclusion</w:t>
+      </w:r>
+    </w:p>
+    <w:p>
+      <w:r>
+        <w:t>Although the new reward function performed better, there is still room for improvement. One crucial bit of information that is not included in reward nor state is the actual distance of the vehicles on the lanes to the traffic lights. Currently, every vehicle on every lane is considered equally important. This can work out on very short lanes but is pr</w:t>
+      </w:r>
+      <w:r>
+        <w:t>oblematic on ver</w:t>
+      </w:r>
+      <w:r>
+        <w:t xml:space="preserve">y long lanes for obvious reasons. </w:t>
+      </w:r>
+      <w:r>
+        <w:t xml:space="preserve">Including this information could enable the learner to learn the correct use of yellow phases. </w:t>
       </w:r>
     </w:p>
     <w:p>
@@ -4229,23 +4403,14 @@
           <w:rFonts w:cs="Segoe UI"/>
           <w:szCs w:val="24"/>
         </w:rPr>
-        <w:t xml:space="preserve">Choosing the right RL </w:t>
-      </w:r>
-      <w:proofErr w:type="spellStart"/>
-      <w:r>
-        <w:rPr>
-          <w:rFonts w:cs="Segoe UI"/>
-          <w:szCs w:val="24"/>
-        </w:rPr>
-        <w:t>algorithm&amp;implementation</w:t>
-      </w:r>
-      <w:proofErr w:type="spellEnd"/>
-      <w:r>
-        <w:rPr>
-          <w:rFonts w:cs="Segoe UI"/>
-          <w:szCs w:val="24"/>
-        </w:rPr>
-        <w:t xml:space="preserve"> has proven to be quite difficult but really interesting. </w:t>
+        <w:t xml:space="preserve">Choosing the right RL algorithm and </w:t>
+      </w:r>
+      <w:r>
+        <w:rPr>
+          <w:rFonts w:cs="Segoe UI"/>
+          <w:szCs w:val="24"/>
+        </w:rPr>
+        <w:t xml:space="preserve">implementation has proven to be quite difficult but really interesting. </w:t>
       </w:r>
     </w:p>
     <w:p>
@@ -4277,24 +4442,21 @@
           <w:rFonts w:cs="Segoe UI"/>
           <w:szCs w:val="24"/>
         </w:rPr>
-        <w:lastRenderedPageBreak/>
-        <w:t xml:space="preserve">Building a good reward function is probably the hardest part in building a reinforcement learner. To further evaluate and tune different reward functions, I would need to create artificial </w:t>
-      </w:r>
-      <w:proofErr w:type="spellStart"/>
-      <w:r>
-        <w:rPr>
-          <w:rFonts w:cs="Segoe UI"/>
-          <w:szCs w:val="24"/>
-        </w:rPr>
-        <w:t>mico</w:t>
-      </w:r>
-      <w:proofErr w:type="spellEnd"/>
-      <w:r>
-        <w:rPr>
-          <w:rFonts w:cs="Segoe UI"/>
-          <w:szCs w:val="24"/>
-        </w:rPr>
-        <w:t xml:space="preserve">-scenarios. </w:t>
+        <w:t>Building a good reward function is probably the hardest part in building a reinforcement learner. To further evaluate and tune different reward functions, I would need to create artificial mic</w:t>
+      </w:r>
+      <w:r>
+        <w:rPr>
+          <w:rFonts w:cs="Segoe UI"/>
+          <w:szCs w:val="24"/>
+        </w:rPr>
+        <w:t>r</w:t>
+      </w:r>
+      <w:r>
+        <w:rPr>
+          <w:rFonts w:cs="Segoe UI"/>
+          <w:szCs w:val="24"/>
+        </w:rPr>
+        <w:t xml:space="preserve">o-scenarios. </w:t>
       </w:r>
     </w:p>
     <w:p>
@@ -4329,11 +4491,67 @@
     <w:p>
       <w:pPr>
         <w:pStyle w:val="Listenabsatz"/>
-        <w:rPr>
-          <w:rFonts w:cs="Segoe UI"/>
-          <w:szCs w:val="24"/>
-        </w:rPr>
-      </w:pPr>
+      </w:pPr>
+      <w:r>
+        <w:rPr>
+          <w:rFonts w:cs="Segoe UI"/>
+          <w:szCs w:val="24"/>
+        </w:rPr>
+        <w:t>Near the end of my project I found out about other papers that tackled my exact problem</w:t>
+      </w:r>
+      <w:r>
+        <w:rPr>
+          <w:rStyle w:val="FootnoteAnchor"/>
+          <w:rFonts w:cs="Segoe UI"/>
+          <w:szCs w:val="24"/>
+        </w:rPr>
+        <w:footnoteReference w:id="26"/>
+      </w:r>
+      <w:r>
+        <w:rPr>
+          <w:rFonts w:cs="Segoe UI"/>
+          <w:szCs w:val="24"/>
+        </w:rPr>
+        <w:t xml:space="preserve"> </w:t>
+      </w:r>
+      <w:r>
+        <w:rPr>
+          <w:rStyle w:val="FootnoteAnchor"/>
+          <w:rFonts w:cs="Segoe UI"/>
+          <w:szCs w:val="24"/>
+        </w:rPr>
+        <w:footnoteReference w:id="27"/>
+      </w:r>
+      <w:r>
+        <w:rPr>
+          <w:rFonts w:cs="Segoe UI"/>
+          <w:szCs w:val="24"/>
+        </w:rPr>
+        <w:t xml:space="preserve"> </w:t>
+      </w:r>
+      <w:r>
+        <w:rPr>
+          <w:rStyle w:val="FootnoteAnchor"/>
+          <w:rFonts w:cs="Segoe UI"/>
+          <w:szCs w:val="24"/>
+        </w:rPr>
+        <w:footnoteReference w:id="28"/>
+      </w:r>
+      <w:r>
+        <w:rPr>
+          <w:rFonts w:cs="Segoe UI"/>
+          <w:szCs w:val="24"/>
+        </w:rPr>
+        <w:t xml:space="preserve">. Although they used a different approach, by using micro-scenarios </w:t>
+      </w:r>
+      <w:r>
+        <w:rPr>
+          <w:rFonts w:cs="Segoe UI"/>
+          <w:szCs w:val="24"/>
+        </w:rPr>
+        <w:lastRenderedPageBreak/>
+        <w:t>and action space simplification, they provide some interesting insights into the problem domain.</w:t>
+      </w:r>
     </w:p>
     <w:p>
       <w:pPr>
@@ -4347,13 +4565,80 @@
     <w:p>
       <w:pPr>
         <w:pStyle w:val="Listenabsatz"/>
-      </w:pPr>
-      <w:r>
-        <w:rPr>
-          <w:rFonts w:cs="Segoe UI"/>
-          <w:szCs w:val="24"/>
-        </w:rPr>
-        <w:t>Near the end of my project I found out about other papers that tackled my exact problem</w:t>
+        <w:rPr>
+          <w:rFonts w:cs="Segoe UI"/>
+          <w:szCs w:val="24"/>
+        </w:rPr>
+      </w:pPr>
+      <w:r>
+        <w:rPr>
+          <w:rFonts w:cs="Segoe UI"/>
+          <w:szCs w:val="24"/>
+        </w:rPr>
+        <w:t>I only scratched the surface of the problem with this paper. I have gained a lot of insight into this very interesting problem domain and have many ideas for improvement. I think my approach of clustering the junctions beforehand worked out pretty good. I am well aware that action space reduction might have been a better idea and using isolated small scale scenarios like in [paper] could h</w:t>
+      </w:r>
+      <w:r>
+        <w:rPr>
+          <w:rFonts w:cs="Segoe UI"/>
+          <w:szCs w:val="24"/>
+        </w:rPr>
+        <w:t xml:space="preserve">ave resulted in better results but I think it is more interesting to build a model that learns these rules by itself like in the </w:t>
+      </w:r>
+      <w:proofErr w:type="spellStart"/>
+      <w:r>
+        <w:rPr>
+          <w:rFonts w:cs="Segoe UI"/>
+          <w:szCs w:val="24"/>
+        </w:rPr>
+        <w:t>udacity</w:t>
+      </w:r>
+      <w:proofErr w:type="spellEnd"/>
+      <w:r>
+        <w:rPr>
+          <w:rFonts w:cs="Segoe UI"/>
+          <w:szCs w:val="24"/>
+        </w:rPr>
+        <w:t xml:space="preserve"> </w:t>
+      </w:r>
+      <w:r>
+        <w:rPr>
+          <w:rFonts w:cs="Segoe UI"/>
+          <w:szCs w:val="24"/>
+        </w:rPr>
+        <w:t>self-driving</w:t>
+      </w:r>
+      <w:r>
+        <w:rPr>
+          <w:rFonts w:cs="Segoe UI"/>
+          <w:szCs w:val="24"/>
+        </w:rPr>
+        <w:t xml:space="preserve"> car project. </w:t>
+      </w:r>
+    </w:p>
+    <w:p>
+      <w:pPr>
+        <w:pStyle w:val="berschrift1"/>
+      </w:pPr>
+      <w:r>
+        <w:t>Improvement</w:t>
+      </w:r>
+    </w:p>
+    <w:p>
+      <w:r>
+        <w:rPr>
+          <w:rFonts w:cs="Segoe UI"/>
+          <w:szCs w:val="24"/>
+        </w:rPr>
+        <w:t xml:space="preserve">The next steps would be to return to the drawing board and figure out a better solution. First the clustering algorithm would have to be improved using statistical data of prior simulation runs. The first attempt at clustering only incorporated static structural information and neglected the actual flow of vehicles. With the newly computed clusters, small artificial scenarios would have to be created that represent the found clusters. This way faster training cycles and simulation runs could be used to improve the reward function. </w:t>
+      </w:r>
+    </w:p>
+    <w:p>
+      <w:r>
+        <w:rPr>
+          <w:rFonts w:cs="Segoe UI"/>
+          <w:szCs w:val="24"/>
+        </w:rPr>
+        <w:t>Although the option was intentionally discarded for this project, reducing the action space to rule out invalid traffic light configurations</w:t>
       </w:r>
       <w:r>
         <w:rPr>
@@ -4361,142 +4646,7 @@
           <w:rFonts w:cs="Segoe UI"/>
           <w:szCs w:val="24"/>
         </w:rPr>
-        <w:footnoteReference w:id="21"/>
-      </w:r>
-      <w:r>
-        <w:rPr>
-          <w:rFonts w:cs="Segoe UI"/>
-          <w:szCs w:val="24"/>
-        </w:rPr>
-        <w:t xml:space="preserve"> </w:t>
-      </w:r>
-      <w:r>
-        <w:rPr>
-          <w:rStyle w:val="FootnoteAnchor"/>
-          <w:rFonts w:cs="Segoe UI"/>
-          <w:szCs w:val="24"/>
-        </w:rPr>
-        <w:footnoteReference w:id="22"/>
-      </w:r>
-      <w:r>
-        <w:rPr>
-          <w:rFonts w:cs="Segoe UI"/>
-          <w:szCs w:val="24"/>
-        </w:rPr>
-        <w:t xml:space="preserve"> </w:t>
-      </w:r>
-      <w:r>
-        <w:rPr>
-          <w:rStyle w:val="FootnoteAnchor"/>
-          <w:rFonts w:cs="Segoe UI"/>
-          <w:szCs w:val="24"/>
-        </w:rPr>
-        <w:footnoteReference w:id="23"/>
-      </w:r>
-      <w:r>
-        <w:rPr>
-          <w:rFonts w:cs="Segoe UI"/>
-          <w:szCs w:val="24"/>
-        </w:rPr>
-        <w:t>. Although they used a different approach, by using micro-scenarios and action space simplification, they provide some interesting insights into the problem domain.</w:t>
-      </w:r>
-    </w:p>
-    <w:p>
-      <w:pPr>
-        <w:pStyle w:val="Listenabsatz"/>
-        <w:rPr>
-          <w:rFonts w:cs="Segoe UI"/>
-          <w:szCs w:val="24"/>
-        </w:rPr>
-      </w:pPr>
-    </w:p>
-    <w:p>
-      <w:pPr>
-        <w:pStyle w:val="Listenabsatz"/>
-        <w:rPr>
-          <w:rFonts w:cs="Segoe UI"/>
-          <w:szCs w:val="24"/>
-        </w:rPr>
-      </w:pPr>
-      <w:r>
-        <w:rPr>
-          <w:rFonts w:cs="Segoe UI"/>
-          <w:szCs w:val="24"/>
-        </w:rPr>
-        <w:t>I only scratched the surface of the problem with this paper. I have gained a lot of insight into this very interesting problem domain and have many ideas for improvement. I think my approach of clustering the junctions beforehand worked out pretty good. I am well aware that action space reduction might have been a better idea and using isolated small scale scenarios like in [paper] could h</w:t>
-      </w:r>
-      <w:r>
-        <w:rPr>
-          <w:rFonts w:cs="Segoe UI"/>
-          <w:szCs w:val="24"/>
-        </w:rPr>
-        <w:t xml:space="preserve">ave resulted in better results but I think it is more interesting to build a model that learns these rules by itself like in the </w:t>
-      </w:r>
-      <w:proofErr w:type="spellStart"/>
-      <w:r>
-        <w:rPr>
-          <w:rFonts w:cs="Segoe UI"/>
-          <w:szCs w:val="24"/>
-        </w:rPr>
-        <w:t>udacity</w:t>
-      </w:r>
-      <w:proofErr w:type="spellEnd"/>
-      <w:r>
-        <w:rPr>
-          <w:rFonts w:cs="Segoe UI"/>
-          <w:szCs w:val="24"/>
-        </w:rPr>
-        <w:t xml:space="preserve"> </w:t>
-      </w:r>
-      <w:proofErr w:type="spellStart"/>
-      <w:r>
-        <w:rPr>
-          <w:rFonts w:cs="Segoe UI"/>
-          <w:szCs w:val="24"/>
-        </w:rPr>
-        <w:t>self driving</w:t>
-      </w:r>
-      <w:proofErr w:type="spellEnd"/>
-      <w:r>
-        <w:rPr>
-          <w:rFonts w:cs="Segoe UI"/>
-          <w:szCs w:val="24"/>
-        </w:rPr>
-        <w:t xml:space="preserve"> car project. </w:t>
-      </w:r>
-    </w:p>
-    <w:p>
-      <w:pPr>
-        <w:pStyle w:val="berschrift1"/>
-      </w:pPr>
-      <w:r>
-        <w:t>Improvement</w:t>
-      </w:r>
-    </w:p>
-    <w:p>
-      <w:r>
-        <w:rPr>
-          <w:rFonts w:cs="Segoe UI"/>
-          <w:szCs w:val="24"/>
-        </w:rPr>
-        <w:t xml:space="preserve">The next steps would be to return to the drawing board and figure out a better solution. First the clustering algorithm would have to be improved using statistical data of prior simulation runs. The first attempt at clustering only incorporated static structural information and neglected the actual flow of vehicles. With the newly computed clusters, small artificial scenarios would have to be created that represent the found clusters. This way faster training cycles and simulation runs could be used to improve the reward function. </w:t>
-      </w:r>
-    </w:p>
-    <w:p>
-      <w:r>
-        <w:rPr>
-          <w:rFonts w:cs="Segoe UI"/>
-          <w:szCs w:val="24"/>
-        </w:rPr>
-        <w:t>Although the option was intentionally discarded for this project, reducing the action space to rule out invalid traffic light configurations</w:t>
-      </w:r>
-      <w:r>
-        <w:rPr>
-          <w:rStyle w:val="FootnoteAnchor"/>
-          <w:rFonts w:cs="Segoe UI"/>
-          <w:szCs w:val="24"/>
-        </w:rPr>
-        <w:footnoteReference w:id="24"/>
+        <w:footnoteReference w:id="29"/>
       </w:r>
       <w:r>
         <w:rPr>
@@ -4536,7 +4686,6 @@
           <w:rFonts w:cs="Segoe UI"/>
           <w:szCs w:val="24"/>
         </w:rPr>
-        <w:lastRenderedPageBreak/>
         <w:t>There is still a great deal to be learned about reward design</w:t>
       </w:r>
       <w:r>
@@ -4545,7 +4694,7 @@
           <w:rFonts w:cs="Segoe UI"/>
           <w:szCs w:val="24"/>
         </w:rPr>
-        <w:footnoteReference w:id="25"/>
+        <w:footnoteReference w:id="30"/>
       </w:r>
     </w:p>
     <w:p>
@@ -4573,7 +4722,7 @@
           <w:rFonts w:cs="Segoe UI"/>
           <w:szCs w:val="24"/>
         </w:rPr>
-        <w:footnoteReference w:id="26"/>
+        <w:footnoteReference w:id="31"/>
       </w:r>
       <w:r>
         <w:rPr>
@@ -4628,6 +4777,7 @@
           <w:rFonts w:cs="Segoe UI"/>
           <w:szCs w:val="24"/>
         </w:rPr>
+        <w:lastRenderedPageBreak/>
         <w:t>Some meaningful visualization</w:t>
       </w:r>
       <w:r>
@@ -4636,7 +4786,7 @@
           <w:rFonts w:cs="Segoe UI"/>
           <w:szCs w:val="24"/>
         </w:rPr>
-        <w:footnoteReference w:id="27"/>
+        <w:footnoteReference w:id="32"/>
       </w:r>
       <w:r>
         <w:rPr>
@@ -4648,13 +4798,37 @@
     </w:p>
     <w:p>
       <w:pPr>
-        <w:rPr>
-          <w:rFonts w:cs="Segoe UI"/>
-          <w:szCs w:val="24"/>
-        </w:rPr>
-      </w:pPr>
-      <w:bookmarkStart w:id="7" w:name="_GoBack"/>
-      <w:bookmarkEnd w:id="7"/>
+        <w:pStyle w:val="Listenabsatz"/>
+        <w:numPr>
+          <w:ilvl w:val="0"/>
+          <w:numId w:val="16"/>
+        </w:numPr>
+      </w:pPr>
+      <w:r>
+        <w:t xml:space="preserve">Using </w:t>
+      </w:r>
+      <w:r>
+        <w:t>different s</w:t>
+      </w:r>
+      <w:r>
+        <w:t>tate/reward</w:t>
+      </w:r>
+      <w:r>
+        <w:t xml:space="preserve"> function configurations for different clusters instead of only one global configuration</w:t>
+      </w:r>
+    </w:p>
+    <w:p>
+      <w:pPr>
+        <w:pStyle w:val="Listenabsatz"/>
+      </w:pPr>
+    </w:p>
+    <w:p>
+      <w:pPr>
+        <w:rPr>
+          <w:rFonts w:cs="Segoe UI"/>
+          <w:szCs w:val="24"/>
+        </w:rPr>
+      </w:pPr>
     </w:p>
     <w:sectPr>
       <w:pgSz w:w="11906" w:h="16838"/>
@@ -4818,31 +4992,7 @@
       </w:r>
       <w:r>
         <w:tab/>
-        <w:t>An example from TAPAS Cologne dataset: ['</w:t>
-      </w:r>
-      <w:proofErr w:type="spellStart"/>
-      <w:r>
-        <w:t>highway.primary</w:t>
-      </w:r>
-      <w:proofErr w:type="spellEnd"/>
-      <w:r>
-        <w:t>', '</w:t>
-      </w:r>
-      <w:proofErr w:type="spellStart"/>
-      <w:r>
-        <w:t>highway.primary</w:t>
-      </w:r>
-      <w:proofErr w:type="spellEnd"/>
-      <w:r>
-        <w:t>', '</w:t>
-      </w:r>
-      <w:proofErr w:type="spellStart"/>
-      <w:r>
-        <w:t>highway.residential</w:t>
-      </w:r>
-      <w:proofErr w:type="spellEnd"/>
-      <w:r>
-        <w:t>']</w:t>
+        <w:t>An example from TAPAS Cologne dataset: ['highway.primary', 'highway.primary', 'highway.residential']</w:t>
       </w:r>
     </w:p>
   </w:footnote>
@@ -5121,8 +5271,8 @@
       <w:r>
         <w:t xml:space="preserve"> </w:t>
       </w:r>
-      <w:bookmarkStart w:id="6" w:name="__DdeLink__877_918298920"/>
-      <w:bookmarkEnd w:id="6"/>
+      <w:bookmarkStart w:id="7" w:name="__DdeLink__877_918298920"/>
+      <w:bookmarkEnd w:id="7"/>
       <w:r>
         <w:t>https://jaromiru.com/2016/10/03/lets-make-a-dqn-implementation/</w:t>
       </w:r>
@@ -5134,6 +5284,129 @@
         <w:pStyle w:val="Funotentext"/>
       </w:pPr>
       <w:r>
+        <w:rPr>
+          <w:rStyle w:val="Funotenzeichen"/>
+        </w:rPr>
+        <w:footnoteRef/>
+      </w:r>
+      <w:r>
+        <w:t xml:space="preserve"> </w:t>
+      </w:r>
+      <w:r>
+        <w:t>http://sumo.dlr.de/wiki/Simulation/Traffic_Lights#Signal_state_definitions</w:t>
+      </w:r>
+    </w:p>
+  </w:footnote>
+  <w:footnote w:id="22">
+    <w:p>
+      <w:pPr>
+        <w:pStyle w:val="Funotentext"/>
+      </w:pPr>
+      <w:r>
+        <w:rPr>
+          <w:rStyle w:val="Funotenzeichen"/>
+        </w:rPr>
+        <w:footnoteRef/>
+      </w:r>
+      <w:r>
+        <w:t xml:space="preserve"> </w:t>
+      </w:r>
+      <w:r>
+        <w:t>https://youtu.be/1AXYRfx1jkA</w:t>
+      </w:r>
+    </w:p>
+  </w:footnote>
+  <w:footnote w:id="23">
+    <w:p>
+      <w:pPr>
+        <w:pStyle w:val="Funotentext"/>
+      </w:pPr>
+      <w:r>
+        <w:rPr>
+          <w:rStyle w:val="Funotenzeichen"/>
+        </w:rPr>
+        <w:footnoteRef/>
+      </w:r>
+      <w:r>
+        <w:t xml:space="preserve"> </w:t>
+      </w:r>
+      <w:r>
+        <w:t>SUMO TL states are encoded in string like „</w:t>
+      </w:r>
+      <w:proofErr w:type="spellStart"/>
+      <w:r>
+        <w:t>rrr</w:t>
+      </w:r>
+      <w:proofErr w:type="spellEnd"/>
+      <w:r>
+        <w:t>“ and „</w:t>
+      </w:r>
+      <w:proofErr w:type="spellStart"/>
+      <w:r>
+        <w:t>rgr</w:t>
+      </w:r>
+      <w:proofErr w:type="spellEnd"/>
+      <w:r>
+        <w:t>“</w:t>
+      </w:r>
+    </w:p>
+  </w:footnote>
+  <w:footnote w:id="24">
+    <w:p>
+      <w:pPr>
+        <w:pStyle w:val="Funotentext"/>
+      </w:pPr>
+      <w:r>
+        <w:rPr>
+          <w:rStyle w:val="Funotenzeichen"/>
+        </w:rPr>
+        <w:footnoteRef/>
+      </w:r>
+      <w:r>
+        <w:t xml:space="preserve"> </w:t>
+      </w:r>
+      <w:r>
+        <w:t>Occupancy is defined as a double value 0.</w:t>
+      </w:r>
+      <w:r>
+        <w:t>0</w:t>
+      </w:r>
+      <w:r>
+        <w:t>-1</w:t>
+      </w:r>
+      <w:r>
+        <w:t>.0, that describes a lanes occupancy in percent</w:t>
+      </w:r>
+    </w:p>
+  </w:footnote>
+  <w:footnote w:id="25">
+    <w:p>
+      <w:pPr>
+        <w:pStyle w:val="Funotentext"/>
+        <w:rPr>
+          <w:lang w:val="de-DE"/>
+        </w:rPr>
+      </w:pPr>
+      <w:r>
+        <w:rPr>
+          <w:rStyle w:val="Funotenzeichen"/>
+        </w:rPr>
+        <w:footnoteRef/>
+      </w:r>
+      <w:r>
+        <w:t xml:space="preserve"> </w:t>
+      </w:r>
+      <w:r>
+        <w:t>https://youtu.be/lML3b64DYZw</w:t>
+      </w:r>
+    </w:p>
+  </w:footnote>
+  <w:footnote w:id="26">
+    <w:p>
+      <w:pPr>
+        <w:pStyle w:val="Funotentext"/>
+      </w:pPr>
+      <w:r>
         <w:footnoteRef/>
       </w:r>
       <w:r>
@@ -5142,7 +5415,7 @@
       </w:r>
     </w:p>
   </w:footnote>
-  <w:footnote w:id="22">
+  <w:footnote w:id="27">
     <w:p>
       <w:pPr>
         <w:pStyle w:val="Funotentext"/>
@@ -5156,7 +5429,7 @@
       </w:r>
     </w:p>
   </w:footnote>
-  <w:footnote w:id="23">
+  <w:footnote w:id="28">
     <w:p>
       <w:pPr>
         <w:pStyle w:val="Funotentext"/>
@@ -5170,7 +5443,7 @@
       </w:r>
     </w:p>
   </w:footnote>
-  <w:footnote w:id="24">
+  <w:footnote w:id="29">
     <w:p>
       <w:pPr>
         <w:pStyle w:val="Funotentext"/>
@@ -5191,7 +5464,7 @@
       </w:r>
     </w:p>
   </w:footnote>
-  <w:footnote w:id="25">
+  <w:footnote w:id="30">
     <w:p>
       <w:pPr>
         <w:pStyle w:val="Funotentext"/>
@@ -5205,7 +5478,7 @@
       </w:r>
     </w:p>
   </w:footnote>
-  <w:footnote w:id="26">
+  <w:footnote w:id="31">
     <w:p>
       <w:pPr>
         <w:pStyle w:val="Funotentext"/>
@@ -5227,7 +5500,7 @@
       </w:r>
     </w:p>
   </w:footnote>
-  <w:footnote w:id="27">
+  <w:footnote w:id="32">
     <w:p>
       <w:pPr>
         <w:pStyle w:val="Funotentext"/>
@@ -5626,6 +5899,119 @@
     </w:lvl>
   </w:abstractNum>
   <w:abstractNum w:abstractNumId="4" w15:restartNumberingAfterBreak="0">
+    <w:nsid w:val="12993A5C"/>
+    <w:multiLevelType w:val="hybridMultilevel"/>
+    <w:tmpl w:val="D294F204"/>
+    <w:lvl w:ilvl="0" w:tplc="04070001">
+      <w:start w:val="1"/>
+      <w:numFmt w:val="bullet"/>
+      <w:lvlText w:val=""/>
+      <w:lvlJc w:val="left"/>
+      <w:pPr>
+        <w:ind w:left="720" w:hanging="360"/>
+      </w:pPr>
+      <w:rPr>
+        <w:rFonts w:ascii="Symbol" w:hAnsi="Symbol" w:hint="default"/>
+      </w:rPr>
+    </w:lvl>
+    <w:lvl w:ilvl="1" w:tplc="04070003" w:tentative="1">
+      <w:start w:val="1"/>
+      <w:numFmt w:val="bullet"/>
+      <w:lvlText w:val="o"/>
+      <w:lvlJc w:val="left"/>
+      <w:pPr>
+        <w:ind w:left="1440" w:hanging="360"/>
+      </w:pPr>
+      <w:rPr>
+        <w:rFonts w:ascii="Courier New" w:hAnsi="Courier New" w:cs="Courier New" w:hint="default"/>
+      </w:rPr>
+    </w:lvl>
+    <w:lvl w:ilvl="2" w:tplc="04070005" w:tentative="1">
+      <w:start w:val="1"/>
+      <w:numFmt w:val="bullet"/>
+      <w:lvlText w:val=""/>
+      <w:lvlJc w:val="left"/>
+      <w:pPr>
+        <w:ind w:left="2160" w:hanging="360"/>
+      </w:pPr>
+      <w:rPr>
+        <w:rFonts w:ascii="Wingdings" w:hAnsi="Wingdings" w:hint="default"/>
+      </w:rPr>
+    </w:lvl>
+    <w:lvl w:ilvl="3" w:tplc="04070001" w:tentative="1">
+      <w:start w:val="1"/>
+      <w:numFmt w:val="bullet"/>
+      <w:lvlText w:val=""/>
+      <w:lvlJc w:val="left"/>
+      <w:pPr>
+        <w:ind w:left="2880" w:hanging="360"/>
+      </w:pPr>
+      <w:rPr>
+        <w:rFonts w:ascii="Symbol" w:hAnsi="Symbol" w:hint="default"/>
+      </w:rPr>
+    </w:lvl>
+    <w:lvl w:ilvl="4" w:tplc="04070003" w:tentative="1">
+      <w:start w:val="1"/>
+      <w:numFmt w:val="bullet"/>
+      <w:lvlText w:val="o"/>
+      <w:lvlJc w:val="left"/>
+      <w:pPr>
+        <w:ind w:left="3600" w:hanging="360"/>
+      </w:pPr>
+      <w:rPr>
+        <w:rFonts w:ascii="Courier New" w:hAnsi="Courier New" w:cs="Courier New" w:hint="default"/>
+      </w:rPr>
+    </w:lvl>
+    <w:lvl w:ilvl="5" w:tplc="04070005" w:tentative="1">
+      <w:start w:val="1"/>
+      <w:numFmt w:val="bullet"/>
+      <w:lvlText w:val=""/>
+      <w:lvlJc w:val="left"/>
+      <w:pPr>
+        <w:ind w:left="4320" w:hanging="360"/>
+      </w:pPr>
+      <w:rPr>
+        <w:rFonts w:ascii="Wingdings" w:hAnsi="Wingdings" w:hint="default"/>
+      </w:rPr>
+    </w:lvl>
+    <w:lvl w:ilvl="6" w:tplc="04070001" w:tentative="1">
+      <w:start w:val="1"/>
+      <w:numFmt w:val="bullet"/>
+      <w:lvlText w:val=""/>
+      <w:lvlJc w:val="left"/>
+      <w:pPr>
+        <w:ind w:left="5040" w:hanging="360"/>
+      </w:pPr>
+      <w:rPr>
+        <w:rFonts w:ascii="Symbol" w:hAnsi="Symbol" w:hint="default"/>
+      </w:rPr>
+    </w:lvl>
+    <w:lvl w:ilvl="7" w:tplc="04070003" w:tentative="1">
+      <w:start w:val="1"/>
+      <w:numFmt w:val="bullet"/>
+      <w:lvlText w:val="o"/>
+      <w:lvlJc w:val="left"/>
+      <w:pPr>
+        <w:ind w:left="5760" w:hanging="360"/>
+      </w:pPr>
+      <w:rPr>
+        <w:rFonts w:ascii="Courier New" w:hAnsi="Courier New" w:cs="Courier New" w:hint="default"/>
+      </w:rPr>
+    </w:lvl>
+    <w:lvl w:ilvl="8" w:tplc="04070005" w:tentative="1">
+      <w:start w:val="1"/>
+      <w:numFmt w:val="bullet"/>
+      <w:lvlText w:val=""/>
+      <w:lvlJc w:val="left"/>
+      <w:pPr>
+        <w:ind w:left="6480" w:hanging="360"/>
+      </w:pPr>
+      <w:rPr>
+        <w:rFonts w:ascii="Wingdings" w:hAnsi="Wingdings" w:hint="default"/>
+      </w:rPr>
+    </w:lvl>
+  </w:abstractNum>
+  <w:abstractNum w:abstractNumId="5" w15:restartNumberingAfterBreak="0">
     <w:nsid w:val="159C345E"/>
     <w:multiLevelType w:val="multilevel"/>
     <w:tmpl w:val="7ED8BB80"/>
@@ -5738,7 +6124,120 @@
       </w:pPr>
     </w:lvl>
   </w:abstractNum>
-  <w:abstractNum w:abstractNumId="5" w15:restartNumberingAfterBreak="0">
+  <w:abstractNum w:abstractNumId="6" w15:restartNumberingAfterBreak="0">
+    <w:nsid w:val="1DED34D0"/>
+    <w:multiLevelType w:val="hybridMultilevel"/>
+    <w:tmpl w:val="7F2C6392"/>
+    <w:lvl w:ilvl="0" w:tplc="04070001">
+      <w:start w:val="1"/>
+      <w:numFmt w:val="bullet"/>
+      <w:lvlText w:val=""/>
+      <w:lvlJc w:val="left"/>
+      <w:pPr>
+        <w:ind w:left="720" w:hanging="360"/>
+      </w:pPr>
+      <w:rPr>
+        <w:rFonts w:ascii="Symbol" w:hAnsi="Symbol" w:hint="default"/>
+      </w:rPr>
+    </w:lvl>
+    <w:lvl w:ilvl="1" w:tplc="04070003" w:tentative="1">
+      <w:start w:val="1"/>
+      <w:numFmt w:val="bullet"/>
+      <w:lvlText w:val="o"/>
+      <w:lvlJc w:val="left"/>
+      <w:pPr>
+        <w:ind w:left="1440" w:hanging="360"/>
+      </w:pPr>
+      <w:rPr>
+        <w:rFonts w:ascii="Courier New" w:hAnsi="Courier New" w:cs="Courier New" w:hint="default"/>
+      </w:rPr>
+    </w:lvl>
+    <w:lvl w:ilvl="2" w:tplc="04070005" w:tentative="1">
+      <w:start w:val="1"/>
+      <w:numFmt w:val="bullet"/>
+      <w:lvlText w:val=""/>
+      <w:lvlJc w:val="left"/>
+      <w:pPr>
+        <w:ind w:left="2160" w:hanging="360"/>
+      </w:pPr>
+      <w:rPr>
+        <w:rFonts w:ascii="Wingdings" w:hAnsi="Wingdings" w:hint="default"/>
+      </w:rPr>
+    </w:lvl>
+    <w:lvl w:ilvl="3" w:tplc="04070001" w:tentative="1">
+      <w:start w:val="1"/>
+      <w:numFmt w:val="bullet"/>
+      <w:lvlText w:val=""/>
+      <w:lvlJc w:val="left"/>
+      <w:pPr>
+        <w:ind w:left="2880" w:hanging="360"/>
+      </w:pPr>
+      <w:rPr>
+        <w:rFonts w:ascii="Symbol" w:hAnsi="Symbol" w:hint="default"/>
+      </w:rPr>
+    </w:lvl>
+    <w:lvl w:ilvl="4" w:tplc="04070003" w:tentative="1">
+      <w:start w:val="1"/>
+      <w:numFmt w:val="bullet"/>
+      <w:lvlText w:val="o"/>
+      <w:lvlJc w:val="left"/>
+      <w:pPr>
+        <w:ind w:left="3600" w:hanging="360"/>
+      </w:pPr>
+      <w:rPr>
+        <w:rFonts w:ascii="Courier New" w:hAnsi="Courier New" w:cs="Courier New" w:hint="default"/>
+      </w:rPr>
+    </w:lvl>
+    <w:lvl w:ilvl="5" w:tplc="04070005" w:tentative="1">
+      <w:start w:val="1"/>
+      <w:numFmt w:val="bullet"/>
+      <w:lvlText w:val=""/>
+      <w:lvlJc w:val="left"/>
+      <w:pPr>
+        <w:ind w:left="4320" w:hanging="360"/>
+      </w:pPr>
+      <w:rPr>
+        <w:rFonts w:ascii="Wingdings" w:hAnsi="Wingdings" w:hint="default"/>
+      </w:rPr>
+    </w:lvl>
+    <w:lvl w:ilvl="6" w:tplc="04070001" w:tentative="1">
+      <w:start w:val="1"/>
+      <w:numFmt w:val="bullet"/>
+      <w:lvlText w:val=""/>
+      <w:lvlJc w:val="left"/>
+      <w:pPr>
+        <w:ind w:left="5040" w:hanging="360"/>
+      </w:pPr>
+      <w:rPr>
+        <w:rFonts w:ascii="Symbol" w:hAnsi="Symbol" w:hint="default"/>
+      </w:rPr>
+    </w:lvl>
+    <w:lvl w:ilvl="7" w:tplc="04070003" w:tentative="1">
+      <w:start w:val="1"/>
+      <w:numFmt w:val="bullet"/>
+      <w:lvlText w:val="o"/>
+      <w:lvlJc w:val="left"/>
+      <w:pPr>
+        <w:ind w:left="5760" w:hanging="360"/>
+      </w:pPr>
+      <w:rPr>
+        <w:rFonts w:ascii="Courier New" w:hAnsi="Courier New" w:cs="Courier New" w:hint="default"/>
+      </w:rPr>
+    </w:lvl>
+    <w:lvl w:ilvl="8" w:tplc="04070005" w:tentative="1">
+      <w:start w:val="1"/>
+      <w:numFmt w:val="bullet"/>
+      <w:lvlText w:val=""/>
+      <w:lvlJc w:val="left"/>
+      <w:pPr>
+        <w:ind w:left="6480" w:hanging="360"/>
+      </w:pPr>
+      <w:rPr>
+        <w:rFonts w:ascii="Wingdings" w:hAnsi="Wingdings" w:hint="default"/>
+      </w:rPr>
+    </w:lvl>
+  </w:abstractNum>
+  <w:abstractNum w:abstractNumId="7" w15:restartNumberingAfterBreak="0">
     <w:nsid w:val="203D0BE5"/>
     <w:multiLevelType w:val="hybridMultilevel"/>
     <w:tmpl w:val="0AEC711E"/>
@@ -5824,7 +6323,7 @@
       </w:pPr>
     </w:lvl>
   </w:abstractNum>
-  <w:abstractNum w:abstractNumId="6" w15:restartNumberingAfterBreak="0">
+  <w:abstractNum w:abstractNumId="8" w15:restartNumberingAfterBreak="0">
     <w:nsid w:val="31153160"/>
     <w:multiLevelType w:val="hybridMultilevel"/>
     <w:tmpl w:val="42529CDE"/>
@@ -5910,7 +6409,7 @@
       </w:pPr>
     </w:lvl>
   </w:abstractNum>
-  <w:abstractNum w:abstractNumId="7" w15:restartNumberingAfterBreak="0">
+  <w:abstractNum w:abstractNumId="9" w15:restartNumberingAfterBreak="0">
     <w:nsid w:val="33602B5C"/>
     <w:multiLevelType w:val="multilevel"/>
     <w:tmpl w:val="39DE74BE"/>
@@ -6050,7 +6549,7 @@
       </w:rPr>
     </w:lvl>
   </w:abstractNum>
-  <w:abstractNum w:abstractNumId="8" w15:restartNumberingAfterBreak="0">
+  <w:abstractNum w:abstractNumId="10" w15:restartNumberingAfterBreak="0">
     <w:nsid w:val="46420534"/>
     <w:multiLevelType w:val="multilevel"/>
     <w:tmpl w:val="B248F80E"/>
@@ -6136,7 +6635,7 @@
       </w:pPr>
     </w:lvl>
   </w:abstractNum>
-  <w:abstractNum w:abstractNumId="9" w15:restartNumberingAfterBreak="0">
+  <w:abstractNum w:abstractNumId="11" w15:restartNumberingAfterBreak="0">
     <w:nsid w:val="4D8E0C62"/>
     <w:multiLevelType w:val="multilevel"/>
     <w:tmpl w:val="6E38CDF4"/>
@@ -6249,7 +6748,7 @@
       </w:pPr>
     </w:lvl>
   </w:abstractNum>
-  <w:abstractNum w:abstractNumId="10" w15:restartNumberingAfterBreak="0">
+  <w:abstractNum w:abstractNumId="12" w15:restartNumberingAfterBreak="0">
     <w:nsid w:val="4E5D165C"/>
     <w:multiLevelType w:val="multilevel"/>
     <w:tmpl w:val="E892A9D4"/>
@@ -6371,7 +6870,7 @@
       </w:pPr>
     </w:lvl>
   </w:abstractNum>
-  <w:abstractNum w:abstractNumId="11" w15:restartNumberingAfterBreak="0">
+  <w:abstractNum w:abstractNumId="13" w15:restartNumberingAfterBreak="0">
     <w:nsid w:val="54127346"/>
     <w:multiLevelType w:val="multilevel"/>
     <w:tmpl w:val="150833BE"/>
@@ -6520,7 +7019,7 @@
       </w:rPr>
     </w:lvl>
   </w:abstractNum>
-  <w:abstractNum w:abstractNumId="12" w15:restartNumberingAfterBreak="0">
+  <w:abstractNum w:abstractNumId="14" w15:restartNumberingAfterBreak="0">
     <w:nsid w:val="56F123C1"/>
     <w:multiLevelType w:val="hybridMultilevel"/>
     <w:tmpl w:val="7AD6E82C"/>
@@ -6606,7 +7105,7 @@
       </w:pPr>
     </w:lvl>
   </w:abstractNum>
-  <w:abstractNum w:abstractNumId="13" w15:restartNumberingAfterBreak="0">
+  <w:abstractNum w:abstractNumId="15" w15:restartNumberingAfterBreak="0">
     <w:nsid w:val="59A72A58"/>
     <w:multiLevelType w:val="hybridMultilevel"/>
     <w:tmpl w:val="17DCCFB2"/>
@@ -6692,7 +7191,7 @@
       </w:pPr>
     </w:lvl>
   </w:abstractNum>
-  <w:abstractNum w:abstractNumId="14" w15:restartNumberingAfterBreak="0">
+  <w:abstractNum w:abstractNumId="16" w15:restartNumberingAfterBreak="0">
     <w:nsid w:val="5ADC754B"/>
     <w:multiLevelType w:val="multilevel"/>
     <w:tmpl w:val="37A2A2C2"/>
@@ -6805,7 +7304,7 @@
       </w:rPr>
     </w:lvl>
   </w:abstractNum>
-  <w:abstractNum w:abstractNumId="15" w15:restartNumberingAfterBreak="0">
+  <w:abstractNum w:abstractNumId="17" w15:restartNumberingAfterBreak="0">
     <w:nsid w:val="6FA32034"/>
     <w:multiLevelType w:val="hybridMultilevel"/>
     <w:tmpl w:val="5AC26200"/>
@@ -6894,35 +7393,261 @@
       </w:pPr>
     </w:lvl>
   </w:abstractNum>
+  <w:abstractNum w:abstractNumId="18" w15:restartNumberingAfterBreak="0">
+    <w:nsid w:val="729E6A24"/>
+    <w:multiLevelType w:val="hybridMultilevel"/>
+    <w:tmpl w:val="27AC6122"/>
+    <w:lvl w:ilvl="0" w:tplc="04070001">
+      <w:start w:val="1"/>
+      <w:numFmt w:val="bullet"/>
+      <w:lvlText w:val=""/>
+      <w:lvlJc w:val="left"/>
+      <w:pPr>
+        <w:ind w:left="720" w:hanging="360"/>
+      </w:pPr>
+      <w:rPr>
+        <w:rFonts w:ascii="Symbol" w:hAnsi="Symbol" w:hint="default"/>
+      </w:rPr>
+    </w:lvl>
+    <w:lvl w:ilvl="1" w:tplc="04070003" w:tentative="1">
+      <w:start w:val="1"/>
+      <w:numFmt w:val="bullet"/>
+      <w:lvlText w:val="o"/>
+      <w:lvlJc w:val="left"/>
+      <w:pPr>
+        <w:ind w:left="1440" w:hanging="360"/>
+      </w:pPr>
+      <w:rPr>
+        <w:rFonts w:ascii="Courier New" w:hAnsi="Courier New" w:cs="Courier New" w:hint="default"/>
+      </w:rPr>
+    </w:lvl>
+    <w:lvl w:ilvl="2" w:tplc="04070005" w:tentative="1">
+      <w:start w:val="1"/>
+      <w:numFmt w:val="bullet"/>
+      <w:lvlText w:val=""/>
+      <w:lvlJc w:val="left"/>
+      <w:pPr>
+        <w:ind w:left="2160" w:hanging="360"/>
+      </w:pPr>
+      <w:rPr>
+        <w:rFonts w:ascii="Wingdings" w:hAnsi="Wingdings" w:hint="default"/>
+      </w:rPr>
+    </w:lvl>
+    <w:lvl w:ilvl="3" w:tplc="04070001" w:tentative="1">
+      <w:start w:val="1"/>
+      <w:numFmt w:val="bullet"/>
+      <w:lvlText w:val=""/>
+      <w:lvlJc w:val="left"/>
+      <w:pPr>
+        <w:ind w:left="2880" w:hanging="360"/>
+      </w:pPr>
+      <w:rPr>
+        <w:rFonts w:ascii="Symbol" w:hAnsi="Symbol" w:hint="default"/>
+      </w:rPr>
+    </w:lvl>
+    <w:lvl w:ilvl="4" w:tplc="04070003" w:tentative="1">
+      <w:start w:val="1"/>
+      <w:numFmt w:val="bullet"/>
+      <w:lvlText w:val="o"/>
+      <w:lvlJc w:val="left"/>
+      <w:pPr>
+        <w:ind w:left="3600" w:hanging="360"/>
+      </w:pPr>
+      <w:rPr>
+        <w:rFonts w:ascii="Courier New" w:hAnsi="Courier New" w:cs="Courier New" w:hint="default"/>
+      </w:rPr>
+    </w:lvl>
+    <w:lvl w:ilvl="5" w:tplc="04070005" w:tentative="1">
+      <w:start w:val="1"/>
+      <w:numFmt w:val="bullet"/>
+      <w:lvlText w:val=""/>
+      <w:lvlJc w:val="left"/>
+      <w:pPr>
+        <w:ind w:left="4320" w:hanging="360"/>
+      </w:pPr>
+      <w:rPr>
+        <w:rFonts w:ascii="Wingdings" w:hAnsi="Wingdings" w:hint="default"/>
+      </w:rPr>
+    </w:lvl>
+    <w:lvl w:ilvl="6" w:tplc="04070001" w:tentative="1">
+      <w:start w:val="1"/>
+      <w:numFmt w:val="bullet"/>
+      <w:lvlText w:val=""/>
+      <w:lvlJc w:val="left"/>
+      <w:pPr>
+        <w:ind w:left="5040" w:hanging="360"/>
+      </w:pPr>
+      <w:rPr>
+        <w:rFonts w:ascii="Symbol" w:hAnsi="Symbol" w:hint="default"/>
+      </w:rPr>
+    </w:lvl>
+    <w:lvl w:ilvl="7" w:tplc="04070003" w:tentative="1">
+      <w:start w:val="1"/>
+      <w:numFmt w:val="bullet"/>
+      <w:lvlText w:val="o"/>
+      <w:lvlJc w:val="left"/>
+      <w:pPr>
+        <w:ind w:left="5760" w:hanging="360"/>
+      </w:pPr>
+      <w:rPr>
+        <w:rFonts w:ascii="Courier New" w:hAnsi="Courier New" w:cs="Courier New" w:hint="default"/>
+      </w:rPr>
+    </w:lvl>
+    <w:lvl w:ilvl="8" w:tplc="04070005" w:tentative="1">
+      <w:start w:val="1"/>
+      <w:numFmt w:val="bullet"/>
+      <w:lvlText w:val=""/>
+      <w:lvlJc w:val="left"/>
+      <w:pPr>
+        <w:ind w:left="6480" w:hanging="360"/>
+      </w:pPr>
+      <w:rPr>
+        <w:rFonts w:ascii="Wingdings" w:hAnsi="Wingdings" w:hint="default"/>
+      </w:rPr>
+    </w:lvl>
+  </w:abstractNum>
+  <w:abstractNum w:abstractNumId="19" w15:restartNumberingAfterBreak="0">
+    <w:nsid w:val="7FEF465B"/>
+    <w:multiLevelType w:val="hybridMultilevel"/>
+    <w:tmpl w:val="CF604FD6"/>
+    <w:lvl w:ilvl="0" w:tplc="04070001">
+      <w:start w:val="1"/>
+      <w:numFmt w:val="bullet"/>
+      <w:lvlText w:val=""/>
+      <w:lvlJc w:val="left"/>
+      <w:pPr>
+        <w:ind w:left="720" w:hanging="360"/>
+      </w:pPr>
+      <w:rPr>
+        <w:rFonts w:ascii="Symbol" w:hAnsi="Symbol" w:hint="default"/>
+      </w:rPr>
+    </w:lvl>
+    <w:lvl w:ilvl="1" w:tplc="04070003" w:tentative="1">
+      <w:start w:val="1"/>
+      <w:numFmt w:val="bullet"/>
+      <w:lvlText w:val="o"/>
+      <w:lvlJc w:val="left"/>
+      <w:pPr>
+        <w:ind w:left="1440" w:hanging="360"/>
+      </w:pPr>
+      <w:rPr>
+        <w:rFonts w:ascii="Courier New" w:hAnsi="Courier New" w:cs="Courier New" w:hint="default"/>
+      </w:rPr>
+    </w:lvl>
+    <w:lvl w:ilvl="2" w:tplc="04070005" w:tentative="1">
+      <w:start w:val="1"/>
+      <w:numFmt w:val="bullet"/>
+      <w:lvlText w:val=""/>
+      <w:lvlJc w:val="left"/>
+      <w:pPr>
+        <w:ind w:left="2160" w:hanging="360"/>
+      </w:pPr>
+      <w:rPr>
+        <w:rFonts w:ascii="Wingdings" w:hAnsi="Wingdings" w:hint="default"/>
+      </w:rPr>
+    </w:lvl>
+    <w:lvl w:ilvl="3" w:tplc="04070001" w:tentative="1">
+      <w:start w:val="1"/>
+      <w:numFmt w:val="bullet"/>
+      <w:lvlText w:val=""/>
+      <w:lvlJc w:val="left"/>
+      <w:pPr>
+        <w:ind w:left="2880" w:hanging="360"/>
+      </w:pPr>
+      <w:rPr>
+        <w:rFonts w:ascii="Symbol" w:hAnsi="Symbol" w:hint="default"/>
+      </w:rPr>
+    </w:lvl>
+    <w:lvl w:ilvl="4" w:tplc="04070003" w:tentative="1">
+      <w:start w:val="1"/>
+      <w:numFmt w:val="bullet"/>
+      <w:lvlText w:val="o"/>
+      <w:lvlJc w:val="left"/>
+      <w:pPr>
+        <w:ind w:left="3600" w:hanging="360"/>
+      </w:pPr>
+      <w:rPr>
+        <w:rFonts w:ascii="Courier New" w:hAnsi="Courier New" w:cs="Courier New" w:hint="default"/>
+      </w:rPr>
+    </w:lvl>
+    <w:lvl w:ilvl="5" w:tplc="04070005" w:tentative="1">
+      <w:start w:val="1"/>
+      <w:numFmt w:val="bullet"/>
+      <w:lvlText w:val=""/>
+      <w:lvlJc w:val="left"/>
+      <w:pPr>
+        <w:ind w:left="4320" w:hanging="360"/>
+      </w:pPr>
+      <w:rPr>
+        <w:rFonts w:ascii="Wingdings" w:hAnsi="Wingdings" w:hint="default"/>
+      </w:rPr>
+    </w:lvl>
+    <w:lvl w:ilvl="6" w:tplc="04070001" w:tentative="1">
+      <w:start w:val="1"/>
+      <w:numFmt w:val="bullet"/>
+      <w:lvlText w:val=""/>
+      <w:lvlJc w:val="left"/>
+      <w:pPr>
+        <w:ind w:left="5040" w:hanging="360"/>
+      </w:pPr>
+      <w:rPr>
+        <w:rFonts w:ascii="Symbol" w:hAnsi="Symbol" w:hint="default"/>
+      </w:rPr>
+    </w:lvl>
+    <w:lvl w:ilvl="7" w:tplc="04070003" w:tentative="1">
+      <w:start w:val="1"/>
+      <w:numFmt w:val="bullet"/>
+      <w:lvlText w:val="o"/>
+      <w:lvlJc w:val="left"/>
+      <w:pPr>
+        <w:ind w:left="5760" w:hanging="360"/>
+      </w:pPr>
+      <w:rPr>
+        <w:rFonts w:ascii="Courier New" w:hAnsi="Courier New" w:cs="Courier New" w:hint="default"/>
+      </w:rPr>
+    </w:lvl>
+    <w:lvl w:ilvl="8" w:tplc="04070005" w:tentative="1">
+      <w:start w:val="1"/>
+      <w:numFmt w:val="bullet"/>
+      <w:lvlText w:val=""/>
+      <w:lvlJc w:val="left"/>
+      <w:pPr>
+        <w:ind w:left="6480" w:hanging="360"/>
+      </w:pPr>
+      <w:rPr>
+        <w:rFonts w:ascii="Wingdings" w:hAnsi="Wingdings" w:hint="default"/>
+      </w:rPr>
+    </w:lvl>
+  </w:abstractNum>
   <w:num w:numId="1">
-    <w:abstractNumId w:val="10"/>
+    <w:abstractNumId w:val="12"/>
   </w:num>
   <w:num w:numId="2">
+    <w:abstractNumId w:val="11"/>
+  </w:num>
+  <w:num w:numId="3">
+    <w:abstractNumId w:val="13"/>
+  </w:num>
+  <w:num w:numId="4">
     <w:abstractNumId w:val="9"/>
   </w:num>
-  <w:num w:numId="3">
-    <w:abstractNumId w:val="11"/>
-  </w:num>
-  <w:num w:numId="4">
-    <w:abstractNumId w:val="7"/>
-  </w:num>
   <w:num w:numId="5">
-    <w:abstractNumId w:val="4"/>
+    <w:abstractNumId w:val="5"/>
   </w:num>
   <w:num w:numId="6">
-    <w:abstractNumId w:val="12"/>
+    <w:abstractNumId w:val="14"/>
   </w:num>
   <w:num w:numId="7">
-    <w:abstractNumId w:val="5"/>
+    <w:abstractNumId w:val="7"/>
   </w:num>
   <w:num w:numId="8">
     <w:abstractNumId w:val="1"/>
   </w:num>
   <w:num w:numId="9">
-    <w:abstractNumId w:val="13"/>
+    <w:abstractNumId w:val="15"/>
   </w:num>
   <w:num w:numId="10">
-    <w:abstractNumId w:val="6"/>
+    <w:abstractNumId w:val="8"/>
   </w:num>
   <w:num w:numId="11">
     <w:abstractNumId w:val="3"/>
@@ -6934,13 +7659,25 @@
     <w:abstractNumId w:val="0"/>
   </w:num>
   <w:num w:numId="14">
-    <w:abstractNumId w:val="15"/>
+    <w:abstractNumId w:val="17"/>
   </w:num>
   <w:num w:numId="15">
-    <w:abstractNumId w:val="8"/>
+    <w:abstractNumId w:val="10"/>
   </w:num>
   <w:num w:numId="16">
-    <w:abstractNumId w:val="14"/>
+    <w:abstractNumId w:val="16"/>
+  </w:num>
+  <w:num w:numId="17">
+    <w:abstractNumId w:val="18"/>
+  </w:num>
+  <w:num w:numId="18">
+    <w:abstractNumId w:val="19"/>
+  </w:num>
+  <w:num w:numId="19">
+    <w:abstractNumId w:val="4"/>
+  </w:num>
+  <w:num w:numId="20">
+    <w:abstractNumId w:val="6"/>
   </w:num>
 </w:numbering>
 </file>
@@ -8506,7 +9243,7 @@
 </file>
 
 <file path=customXml/itemProps1.xml><?xml version="1.0" encoding="utf-8"?>
-<ds:datastoreItem xmlns:ds="http://schemas.openxmlformats.org/officeDocument/2006/customXml" ds:itemID="{6F61851A-D028-4B75-A2BB-7A2BF609BBFB}">
+<ds:datastoreItem xmlns:ds="http://schemas.openxmlformats.org/officeDocument/2006/customXml" ds:itemID="{82D53663-BFA4-48D7-ACA0-99BC1605F412}">
   <ds:schemaRefs>
     <ds:schemaRef ds:uri="http://schemas.openxmlformats.org/officeDocument/2006/bibliography"/>
   </ds:schemaRefs>

</xml_diff>